<commit_message>
add python lection 2
</commit_message>
<xml_diff>
--- a/Python/Лекции Python.docx
+++ b/Python/Лекции Python.docx
@@ -5,23 +5,42 @@
     <w:p>
       <w:pPr>
         <w:rPr>
-          <w:lang w:val="en-US"/>
-        </w:rPr>
-      </w:pPr>
-      <w:r>
+          <w:sz w:val="28"/>
+          <w:szCs w:val="28"/>
+          <w:u w:val="single"/>
+          <w:lang w:val="en-US"/>
+        </w:rPr>
+      </w:pPr>
+      <w:r>
+        <w:rPr>
+          <w:sz w:val="28"/>
+          <w:szCs w:val="28"/>
+          <w:u w:val="single"/>
+        </w:rPr>
         <w:t>Лекция 1</w:t>
       </w:r>
       <w:r>
         <w:rPr>
-          <w:lang w:val="en-US"/>
-        </w:rPr>
-        <w:t xml:space="preserve"> </w:t>
-      </w:r>
-      <w:r>
+          <w:sz w:val="28"/>
+          <w:szCs w:val="28"/>
+          <w:u w:val="single"/>
+          <w:lang w:val="en-US"/>
+        </w:rPr>
+        <w:t xml:space="preserve"> </w:t>
+      </w:r>
+      <w:r>
+        <w:rPr>
+          <w:sz w:val="28"/>
+          <w:szCs w:val="28"/>
+          <w:u w:val="single"/>
+        </w:rPr>
         <w:t xml:space="preserve">Знакомство с </w:t>
       </w:r>
       <w:r>
         <w:rPr>
+          <w:sz w:val="28"/>
+          <w:szCs w:val="28"/>
+          <w:u w:val="single"/>
           <w:lang w:val="en-US"/>
         </w:rPr>
         <w:t>Python.</w:t>
@@ -57,46 +76,16 @@
     <w:p>
       <w:r>
         <w:tab/>
-      </w:r>
-      <w:proofErr w:type="spellStart"/>
-      <w:r>
-        <w:t>value</w:t>
-      </w:r>
-      <w:proofErr w:type="spellEnd"/>
-      <w:r>
-        <w:t xml:space="preserve"> = 2809 </w:t>
+        <w:t xml:space="preserve">value = 2809 </w:t>
       </w:r>
     </w:p>
     <w:p>
       <w:r>
         <w:tab/>
-      </w:r>
-      <w:proofErr w:type="spellStart"/>
-      <w:r>
-        <w:t>name</w:t>
-      </w:r>
-      <w:proofErr w:type="spellEnd"/>
-      <w:r>
-        <w:t xml:space="preserve"> = '</w:t>
-      </w:r>
-      <w:proofErr w:type="spellStart"/>
-      <w:r>
-        <w:t>Sergey</w:t>
-      </w:r>
-      <w:proofErr w:type="spellEnd"/>
-      <w:r>
-        <w:t>'</w:t>
-      </w:r>
-      <w:r>
-        <w:t xml:space="preserve"> </w:t>
-      </w:r>
-    </w:p>
-    <w:p>
-      <w:pPr>
-        <w:rPr>
-          <w:lang w:val="en-US"/>
-        </w:rPr>
-      </w:pPr>
+        <w:t xml:space="preserve">name = 'Sergey' </w:t>
+      </w:r>
+    </w:p>
+    <w:p>
       <w:r>
         <w:tab/>
         <w:t xml:space="preserve">При делении типа 5/2 будет возвращать 2,5 – т.е. тип динамически поменяется на </w:t>
@@ -109,15 +98,7 @@
       </w:r>
     </w:p>
     <w:p>
-      <w:pPr>
-        <w:rPr>
-          <w:lang w:val="en-US"/>
-        </w:rPr>
-      </w:pPr>
-      <w:r>
-        <w:rPr>
-          <w:lang w:val="en-US"/>
-        </w:rPr>
+      <w:r>
         <w:tab/>
       </w:r>
       <w:r>
@@ -141,9 +122,6 @@
     </w:p>
     <w:p>
       <w:r>
-        <w:rPr>
-          <w:lang w:val="en-US"/>
-        </w:rPr>
         <w:tab/>
       </w:r>
       <w:r>
@@ -218,19 +196,11 @@
           <w:lang w:val="en-US"/>
         </w:rPr>
       </w:pPr>
-      <w:proofErr w:type="gramStart"/>
-      <w:r>
-        <w:rPr>
-          <w:lang w:val="en-US"/>
-        </w:rPr>
-        <w:t>print(</w:t>
-      </w:r>
-      <w:proofErr w:type="gramEnd"/>
-      <w:r>
-        <w:rPr>
-          <w:lang w:val="en-US"/>
-        </w:rPr>
-        <w:t>'</w:t>
+      <w:r>
+        <w:rPr>
+          <w:lang w:val="en-US"/>
+        </w:rPr>
+        <w:t>print('</w:t>
       </w:r>
       <w:r>
         <w:t>Введите</w:t>
@@ -262,43 +232,21 @@
         <w:rPr>
           <w:lang w:val="en-US"/>
         </w:rPr>
-        <w:t xml:space="preserve">a = </w:t>
-      </w:r>
-      <w:proofErr w:type="gramStart"/>
-      <w:r>
-        <w:rPr>
-          <w:lang w:val="en-US"/>
-        </w:rPr>
-        <w:t>input(</w:t>
-      </w:r>
-      <w:proofErr w:type="gramEnd"/>
-      <w:r>
-        <w:rPr>
-          <w:lang w:val="en-US"/>
-        </w:rPr>
-        <w:t xml:space="preserve">) </w:t>
-      </w:r>
-    </w:p>
-    <w:p>
-      <w:pPr>
-        <w:pStyle w:val="a3"/>
-        <w:rPr>
-          <w:lang w:val="en-US"/>
-        </w:rPr>
-      </w:pPr>
-      <w:proofErr w:type="gramStart"/>
-      <w:r>
-        <w:rPr>
-          <w:lang w:val="en-US"/>
-        </w:rPr>
-        <w:t>print(</w:t>
-      </w:r>
-      <w:proofErr w:type="gramEnd"/>
-      <w:r>
-        <w:rPr>
-          <w:lang w:val="en-US"/>
-        </w:rPr>
-        <w:t>'</w:t>
+        <w:t xml:space="preserve">a = input() </w:t>
+      </w:r>
+    </w:p>
+    <w:p>
+      <w:pPr>
+        <w:pStyle w:val="a3"/>
+        <w:rPr>
+          <w:lang w:val="en-US"/>
+        </w:rPr>
+      </w:pPr>
+      <w:r>
+        <w:rPr>
+          <w:lang w:val="en-US"/>
+        </w:rPr>
+        <w:t>print('</w:t>
       </w:r>
       <w:r>
         <w:t>Введите</w:t>
@@ -321,65 +269,35 @@
         <w:rPr>
           <w:lang w:val="en-US"/>
         </w:rPr>
-        <w:t xml:space="preserve"> b = </w:t>
-      </w:r>
-      <w:proofErr w:type="gramStart"/>
-      <w:r>
-        <w:rPr>
-          <w:lang w:val="en-US"/>
-        </w:rPr>
-        <w:t>input(</w:t>
-      </w:r>
-      <w:proofErr w:type="gramEnd"/>
-      <w:r>
-        <w:rPr>
-          <w:lang w:val="en-US"/>
-        </w:rPr>
-        <w:t xml:space="preserve">) </w:t>
-      </w:r>
-    </w:p>
-    <w:p>
-      <w:pPr>
-        <w:pStyle w:val="a3"/>
-        <w:rPr>
-          <w:lang w:val="en-US"/>
-        </w:rPr>
-      </w:pPr>
-      <w:proofErr w:type="gramStart"/>
-      <w:r>
-        <w:rPr>
-          <w:lang w:val="en-US"/>
-        </w:rPr>
-        <w:t>print(</w:t>
-      </w:r>
-      <w:proofErr w:type="gramEnd"/>
-      <w:r>
-        <w:rPr>
-          <w:lang w:val="en-US"/>
-        </w:rPr>
-        <w:t xml:space="preserve">a, b) </w:t>
-      </w:r>
-    </w:p>
-    <w:p>
-      <w:pPr>
-        <w:pStyle w:val="a3"/>
-        <w:rPr>
-          <w:lang w:val="en-US"/>
-        </w:rPr>
-      </w:pPr>
-      <w:proofErr w:type="gramStart"/>
-      <w:r>
-        <w:rPr>
-          <w:lang w:val="en-US"/>
-        </w:rPr>
-        <w:t>print(</w:t>
-      </w:r>
-      <w:proofErr w:type="gramEnd"/>
-      <w:r>
-        <w:rPr>
-          <w:lang w:val="en-US"/>
-        </w:rPr>
-        <w:t>'{} -- {}'.fo</w:t>
+        <w:t xml:space="preserve"> b = input() </w:t>
+      </w:r>
+    </w:p>
+    <w:p>
+      <w:pPr>
+        <w:pStyle w:val="a3"/>
+        <w:rPr>
+          <w:lang w:val="en-US"/>
+        </w:rPr>
+      </w:pPr>
+      <w:r>
+        <w:rPr>
+          <w:lang w:val="en-US"/>
+        </w:rPr>
+        <w:t xml:space="preserve">print(a, b) </w:t>
+      </w:r>
+    </w:p>
+    <w:p>
+      <w:pPr>
+        <w:pStyle w:val="a3"/>
+        <w:rPr>
+          <w:lang w:val="en-US"/>
+        </w:rPr>
+      </w:pPr>
+      <w:r>
+        <w:rPr>
+          <w:lang w:val="en-US"/>
+        </w:rPr>
+        <w:t>print('{} -- {}'.fo</w:t>
       </w:r>
       <w:r>
         <w:rPr>
@@ -488,27 +406,7 @@
         <w:rPr>
           <w:lang w:val="en-US"/>
         </w:rPr>
-        <w:t xml:space="preserve"> - </w:t>
-      </w:r>
-      <w:r>
-        <w:rPr>
-          <w:lang w:val="en-US"/>
-        </w:rPr>
-        <w:t>a = int(</w:t>
-      </w:r>
-      <w:proofErr w:type="gramStart"/>
-      <w:r>
-        <w:rPr>
-          <w:lang w:val="en-US"/>
-        </w:rPr>
-        <w:t>input(</w:t>
-      </w:r>
-      <w:proofErr w:type="gramEnd"/>
-      <w:r>
-        <w:rPr>
-          <w:lang w:val="en-US"/>
-        </w:rPr>
-        <w:t>))</w:t>
+        <w:t xml:space="preserve"> - a = int(input())</w:t>
       </w:r>
     </w:p>
     <w:p>
@@ -599,7 +497,6 @@
       <w:r>
         <w:t xml:space="preserve">Чтобы этого не было можно использовать метод </w:t>
       </w:r>
-      <w:proofErr w:type="gramStart"/>
       <w:r>
         <w:rPr>
           <w:lang w:val="en-US"/>
@@ -610,11 +507,7 @@
         <w:t xml:space="preserve">( </w:t>
       </w:r>
       <w:r>
-        <w:t>число</w:t>
-      </w:r>
-      <w:proofErr w:type="gramEnd"/>
-      <w:r>
-        <w:t>, кол-во знаков после зпт)</w:t>
+        <w:t>число, кол-во знаков после зпт)</w:t>
       </w:r>
     </w:p>
     <w:p>
@@ -723,7 +616,10 @@
         <w:rPr>
           <w:lang w:val="en-US"/>
         </w:rPr>
-        <w:t xml:space="preserve">S = [] – </w:t>
+        <w:t>S</w:t>
+      </w:r>
+      <w:r>
+        <w:t xml:space="preserve"> = [] – </w:t>
       </w:r>
       <w:r>
         <w:t>пустой список</w:t>
@@ -742,17 +638,8 @@
         <w:pStyle w:val="a3"/>
       </w:pPr>
       <w:r>
-        <w:t xml:space="preserve">Можно выводить список с </w:t>
-      </w:r>
-      <w:proofErr w:type="spellStart"/>
-      <w:r>
-        <w:t>помощъю</w:t>
-      </w:r>
-      <w:proofErr w:type="spellEnd"/>
-      <w:r>
-        <w:t xml:space="preserve"> </w:t>
-      </w:r>
-      <w:proofErr w:type="gramStart"/>
+        <w:t xml:space="preserve">Можно выводить список с помощъю </w:t>
+      </w:r>
       <w:r>
         <w:rPr>
           <w:lang w:val="en-US"/>
@@ -760,113 +647,109 @@
         <w:t>print</w:t>
       </w:r>
       <w:r>
-        <w:t>(</w:t>
-      </w:r>
-      <w:proofErr w:type="gramEnd"/>
-      <w:r>
-        <w:t>)</w:t>
-      </w:r>
-    </w:p>
-    <w:p>
-      <w:pPr>
-        <w:pStyle w:val="a3"/>
-      </w:pPr>
-      <w:r>
-        <w:t>Примеры объявления:</w:t>
-      </w:r>
-    </w:p>
-    <w:p>
-      <w:pPr>
-        <w:pStyle w:val="a3"/>
-      </w:pPr>
-      <w:proofErr w:type="spellStart"/>
-      <w:r>
-        <w:t>numbers</w:t>
-      </w:r>
-      <w:proofErr w:type="spellEnd"/>
-      <w:r>
-        <w:t xml:space="preserve"> = </w:t>
-      </w:r>
-      <w:proofErr w:type="spellStart"/>
-      <w:proofErr w:type="gramStart"/>
-      <w:r>
-        <w:t>list</w:t>
-      </w:r>
-      <w:proofErr w:type="spellEnd"/>
-      <w:r>
-        <w:t>(</w:t>
-      </w:r>
-      <w:proofErr w:type="spellStart"/>
-      <w:proofErr w:type="gramEnd"/>
-      <w:r>
-        <w:t>range</w:t>
-      </w:r>
-      <w:proofErr w:type="spellEnd"/>
-      <w:r>
-        <w:t>(1, 6))</w:t>
-      </w:r>
-    </w:p>
-    <w:p>
-      <w:pPr>
-        <w:pStyle w:val="a3"/>
-      </w:pPr>
-      <w:proofErr w:type="spellStart"/>
-      <w:r>
-        <w:t>numbers</w:t>
-      </w:r>
-      <w:proofErr w:type="spellEnd"/>
-      <w:r>
-        <w:t xml:space="preserve"> = [1, 2, 3, 4, 5]</w:t>
-      </w:r>
-    </w:p>
-    <w:p>
-      <w:pPr>
-        <w:pStyle w:val="a3"/>
-      </w:pPr>
-    </w:p>
-    <w:p>
-      <w:pPr>
-        <w:pStyle w:val="a3"/>
-      </w:pPr>
-      <w:r>
-        <w:t>Чтение списков:</w:t>
-      </w:r>
-    </w:p>
-    <w:p>
-      <w:pPr>
-        <w:pStyle w:val="a3"/>
-      </w:pPr>
-      <w:proofErr w:type="spellStart"/>
-      <w:r>
-        <w:t>colors</w:t>
-      </w:r>
-      <w:proofErr w:type="spellEnd"/>
-      <w:r>
-        <w:t xml:space="preserve"> = ['</w:t>
-      </w:r>
-      <w:proofErr w:type="spellStart"/>
-      <w:r>
-        <w:t>red</w:t>
-      </w:r>
-      <w:proofErr w:type="spellEnd"/>
-      <w:r>
-        <w:t>', '</w:t>
-      </w:r>
-      <w:proofErr w:type="spellStart"/>
-      <w:r>
-        <w:t>green</w:t>
-      </w:r>
-      <w:proofErr w:type="spellEnd"/>
-      <w:r>
-        <w:t>', '</w:t>
-      </w:r>
-      <w:proofErr w:type="spellStart"/>
-      <w:r>
-        <w:t>blue</w:t>
-      </w:r>
-      <w:proofErr w:type="spellEnd"/>
-      <w:r>
-        <w:t>']</w:t>
+        <w:t>()</w:t>
+      </w:r>
+    </w:p>
+    <w:p>
+      <w:pPr>
+        <w:pStyle w:val="a3"/>
+        <w:rPr>
+          <w:lang w:val="en-US"/>
+        </w:rPr>
+      </w:pPr>
+      <w:r>
+        <w:t>Примеры</w:t>
+      </w:r>
+      <w:r>
+        <w:rPr>
+          <w:lang w:val="en-US"/>
+        </w:rPr>
+        <w:t xml:space="preserve"> </w:t>
+      </w:r>
+      <w:r>
+        <w:t>объявления</w:t>
+      </w:r>
+      <w:r>
+        <w:rPr>
+          <w:lang w:val="en-US"/>
+        </w:rPr>
+        <w:t>:</w:t>
+      </w:r>
+    </w:p>
+    <w:p>
+      <w:pPr>
+        <w:pStyle w:val="a3"/>
+        <w:rPr>
+          <w:lang w:val="en-US"/>
+        </w:rPr>
+      </w:pPr>
+      <w:r>
+        <w:rPr>
+          <w:lang w:val="en-US"/>
+        </w:rPr>
+        <w:t>numbers = list(range(1, 6))</w:t>
+      </w:r>
+    </w:p>
+    <w:p>
+      <w:pPr>
+        <w:pStyle w:val="a3"/>
+        <w:rPr>
+          <w:lang w:val="en-US"/>
+        </w:rPr>
+      </w:pPr>
+      <w:r>
+        <w:rPr>
+          <w:lang w:val="en-US"/>
+        </w:rPr>
+        <w:t>numbers = [1, 2, 3, 4, 5]</w:t>
+      </w:r>
+    </w:p>
+    <w:p>
+      <w:pPr>
+        <w:pStyle w:val="a3"/>
+        <w:rPr>
+          <w:lang w:val="en-US"/>
+        </w:rPr>
+      </w:pPr>
+    </w:p>
+    <w:p>
+      <w:pPr>
+        <w:pStyle w:val="a3"/>
+        <w:rPr>
+          <w:lang w:val="en-US"/>
+        </w:rPr>
+      </w:pPr>
+      <w:r>
+        <w:t>Чтение</w:t>
+      </w:r>
+      <w:r>
+        <w:rPr>
+          <w:lang w:val="en-US"/>
+        </w:rPr>
+        <w:t xml:space="preserve"> </w:t>
+      </w:r>
+      <w:r>
+        <w:t>списков</w:t>
+      </w:r>
+      <w:r>
+        <w:rPr>
+          <w:lang w:val="en-US"/>
+        </w:rPr>
+        <w:t>:</w:t>
+      </w:r>
+    </w:p>
+    <w:p>
+      <w:pPr>
+        <w:pStyle w:val="a3"/>
+        <w:rPr>
+          <w:lang w:val="en-US"/>
+        </w:rPr>
+      </w:pPr>
+      <w:r>
+        <w:rPr>
+          <w:lang w:val="en-US"/>
+        </w:rPr>
+        <w:t>colors = ['red', 'green', 'blue']</w:t>
       </w:r>
     </w:p>
     <w:p>
@@ -934,44 +817,8 @@
         <w:rPr>
           <w:lang w:val="en-US"/>
         </w:rPr>
-        <w:t xml:space="preserve">print(e*2) # </w:t>
-      </w:r>
-      <w:proofErr w:type="spellStart"/>
-      <w:r>
-        <w:rPr>
-          <w:lang w:val="en-US"/>
-        </w:rPr>
-        <w:t>redred</w:t>
-      </w:r>
-      <w:proofErr w:type="spellEnd"/>
-      <w:r>
-        <w:rPr>
-          <w:lang w:val="en-US"/>
-        </w:rPr>
-        <w:t xml:space="preserve"> </w:t>
-      </w:r>
-      <w:proofErr w:type="spellStart"/>
-      <w:r>
-        <w:rPr>
-          <w:lang w:val="en-US"/>
-        </w:rPr>
-        <w:t>greengreen</w:t>
-      </w:r>
-      <w:proofErr w:type="spellEnd"/>
-      <w:r>
-        <w:rPr>
-          <w:lang w:val="en-US"/>
-        </w:rPr>
-        <w:t xml:space="preserve"> </w:t>
-      </w:r>
-      <w:proofErr w:type="spellStart"/>
-      <w:r>
-        <w:rPr>
-          <w:lang w:val="en-US"/>
-        </w:rPr>
-        <w:t>blueblue</w:t>
-      </w:r>
-      <w:proofErr w:type="spellEnd"/>
+        <w:t>print(e*2) # redred greengreen blueblue</w:t>
+      </w:r>
     </w:p>
     <w:p>
       <w:pPr>
@@ -1021,27 +868,7 @@
         <w:rPr>
           <w:lang w:val="en-US"/>
         </w:rPr>
-        <w:t xml:space="preserve"> </w:t>
-      </w:r>
-      <w:r>
-        <w:rPr>
-          <w:lang w:val="en-US"/>
-        </w:rPr>
-        <w:t>&gt;, &gt;=, &lt;=, ==</w:t>
-      </w:r>
-      <w:proofErr w:type="gramStart"/>
-      <w:r>
-        <w:rPr>
-          <w:lang w:val="en-US"/>
-        </w:rPr>
-        <w:t>, !</w:t>
-      </w:r>
-      <w:proofErr w:type="gramEnd"/>
-      <w:r>
-        <w:rPr>
-          <w:lang w:val="en-US"/>
-        </w:rPr>
-        <w:t xml:space="preserve">= not, and, or – </w:t>
+        <w:t xml:space="preserve"> &gt;, &gt;=, &lt;=, ==, != not, and, or – </w:t>
       </w:r>
       <w:r>
         <w:t>не</w:t>
@@ -1130,21 +957,7 @@
         <w:rPr>
           <w:lang w:val="en-US"/>
         </w:rPr>
-        <w:t xml:space="preserve">username = </w:t>
-      </w:r>
-      <w:proofErr w:type="gramStart"/>
-      <w:r>
-        <w:rPr>
-          <w:lang w:val="en-US"/>
-        </w:rPr>
-        <w:t>input(</w:t>
-      </w:r>
-      <w:proofErr w:type="gramEnd"/>
-      <w:r>
-        <w:rPr>
-          <w:lang w:val="en-US"/>
-        </w:rPr>
-        <w:t>'</w:t>
+        <w:t>username = input('</w:t>
       </w:r>
       <w:r>
         <w:t>Введите</w:t>
@@ -1168,31 +981,29 @@
     <w:p>
       <w:pPr>
         <w:pStyle w:val="a3"/>
-        <w:rPr>
-          <w:lang w:val="en-US"/>
-        </w:rPr>
-      </w:pPr>
-      <w:proofErr w:type="gramStart"/>
-      <w:r>
-        <w:rPr>
-          <w:lang w:val="en-US"/>
-        </w:rPr>
-        <w:t>if(</w:t>
-      </w:r>
-      <w:proofErr w:type="gramEnd"/>
-      <w:r>
-        <w:rPr>
-          <w:lang w:val="en-US"/>
-        </w:rPr>
-        <w:t>username == '</w:t>
+      </w:pPr>
+      <w:r>
+        <w:rPr>
+          <w:lang w:val="en-US"/>
+        </w:rPr>
+        <w:t>if</w:t>
+      </w:r>
+      <w:r>
+        <w:t>(</w:t>
+      </w:r>
+      <w:r>
+        <w:rPr>
+          <w:lang w:val="en-US"/>
+        </w:rPr>
+        <w:t>username</w:t>
+      </w:r>
+      <w:r>
+        <w:t xml:space="preserve"> == '</w:t>
       </w:r>
       <w:r>
         <w:t>Маша</w:t>
       </w:r>
       <w:r>
-        <w:rPr>
-          <w:lang w:val="en-US"/>
-        </w:rPr>
         <w:t>'):</w:t>
       </w:r>
     </w:p>
@@ -1201,12 +1012,8 @@
         <w:pStyle w:val="a3"/>
       </w:pPr>
       <w:r>
-        <w:rPr>
-          <w:lang w:val="en-US"/>
-        </w:rPr>
         <w:tab/>
       </w:r>
-      <w:proofErr w:type="gramStart"/>
       <w:r>
         <w:rPr>
           <w:lang w:val="en-US"/>
@@ -1214,11 +1021,7 @@
         <w:t>print</w:t>
       </w:r>
       <w:r>
-        <w:t>(</w:t>
-      </w:r>
-      <w:proofErr w:type="gramEnd"/>
-      <w:r>
-        <w:t>'</w:t>
+        <w:t>('</w:t>
       </w:r>
       <w:r>
         <w:t>Ура</w:t>
@@ -1256,21 +1059,7 @@
         <w:rPr>
           <w:lang w:val="en-US"/>
         </w:rPr>
-        <w:t xml:space="preserve">else: </w:t>
-      </w:r>
-      <w:proofErr w:type="gramStart"/>
-      <w:r>
-        <w:rPr>
-          <w:lang w:val="en-US"/>
-        </w:rPr>
-        <w:t>print(</w:t>
-      </w:r>
-      <w:proofErr w:type="gramEnd"/>
-      <w:r>
-        <w:rPr>
-          <w:lang w:val="en-US"/>
-        </w:rPr>
-        <w:t>'</w:t>
+        <w:t>else: print('</w:t>
       </w:r>
       <w:r>
         <w:t>Привет</w:t>
@@ -1301,17 +1090,11 @@
     <w:p>
       <w:pPr>
         <w:pStyle w:val="a3"/>
-        <w:rPr>
-          <w:lang w:val="en-US"/>
-        </w:rPr>
-      </w:pPr>
-    </w:p>
-    <w:p>
-      <w:pPr>
-        <w:pStyle w:val="a3"/>
-        <w:rPr>
-          <w:lang w:val="en-US"/>
-        </w:rPr>
+      </w:pPr>
+    </w:p>
+    <w:p>
+      <w:pPr>
+        <w:pStyle w:val="a3"/>
       </w:pPr>
       <w:r>
         <w:rPr>
@@ -1359,17 +1142,11 @@
     <w:p>
       <w:pPr>
         <w:pStyle w:val="a3"/>
-        <w:rPr>
-          <w:lang w:val="en-US"/>
-        </w:rPr>
-      </w:pPr>
-    </w:p>
-    <w:p>
-      <w:pPr>
-        <w:pStyle w:val="a3"/>
-        <w:rPr>
-          <w:lang w:val="en-US"/>
-        </w:rPr>
+      </w:pPr>
+    </w:p>
+    <w:p>
+      <w:pPr>
+        <w:pStyle w:val="a3"/>
       </w:pPr>
     </w:p>
     <w:p>
@@ -1432,21 +1209,7 @@
         <w:rPr>
           <w:lang w:val="en-US"/>
         </w:rPr>
-        <w:t xml:space="preserve">while </w:t>
-      </w:r>
-      <w:proofErr w:type="gramStart"/>
-      <w:r>
-        <w:rPr>
-          <w:lang w:val="en-US"/>
-        </w:rPr>
-        <w:t>original !</w:t>
-      </w:r>
-      <w:proofErr w:type="gramEnd"/>
-      <w:r>
-        <w:rPr>
-          <w:lang w:val="en-US"/>
-        </w:rPr>
-        <w:t>= 0:</w:t>
+        <w:t>while original != 0:</w:t>
       </w:r>
     </w:p>
     <w:p>
@@ -1569,21 +1332,7 @@
         <w:rPr>
           <w:lang w:val="en-US"/>
         </w:rPr>
-        <w:t xml:space="preserve">for </w:t>
-      </w:r>
-      <w:proofErr w:type="spellStart"/>
-      <w:r>
-        <w:rPr>
-          <w:lang w:val="en-US"/>
-        </w:rPr>
-        <w:t>i</w:t>
-      </w:r>
-      <w:proofErr w:type="spellEnd"/>
-      <w:r>
-        <w:rPr>
-          <w:lang w:val="en-US"/>
-        </w:rPr>
-        <w:t xml:space="preserve"> in 1, -2, 3, 14, 5: </w:t>
+        <w:t xml:space="preserve">for i in 1, -2, 3, 14, 5: </w:t>
       </w:r>
     </w:p>
     <w:p>
@@ -1603,21 +1352,7 @@
         <w:rPr>
           <w:lang w:val="en-US"/>
         </w:rPr>
-        <w:t>print(</w:t>
-      </w:r>
-      <w:proofErr w:type="spellStart"/>
-      <w:r>
-        <w:rPr>
-          <w:lang w:val="en-US"/>
-        </w:rPr>
-        <w:t>i</w:t>
-      </w:r>
-      <w:proofErr w:type="spellEnd"/>
-      <w:r>
-        <w:rPr>
-          <w:lang w:val="en-US"/>
-        </w:rPr>
-        <w:t>)</w:t>
+        <w:t>print(i)</w:t>
       </w:r>
     </w:p>
     <w:p>
@@ -1642,23 +1377,7 @@
         <w:pStyle w:val="a3"/>
       </w:pPr>
       <w:r>
-        <w:t xml:space="preserve">r = </w:t>
-      </w:r>
-      <w:proofErr w:type="spellStart"/>
-      <w:proofErr w:type="gramStart"/>
-      <w:r>
-        <w:t>range</w:t>
-      </w:r>
-      <w:proofErr w:type="spellEnd"/>
-      <w:r>
-        <w:t>(</w:t>
-      </w:r>
-      <w:proofErr w:type="gramEnd"/>
-      <w:r>
-        <w:t>100, 0, -20)</w:t>
-      </w:r>
-      <w:r>
-        <w:t xml:space="preserve"> </w:t>
+        <w:t xml:space="preserve">r = range(100, 0, -20) </w:t>
       </w:r>
       <w:r>
         <w:t>#</w:t>
@@ -1683,21 +1402,7 @@
         <w:rPr>
           <w:lang w:val="en-US"/>
         </w:rPr>
-        <w:t xml:space="preserve">for </w:t>
-      </w:r>
-      <w:proofErr w:type="spellStart"/>
-      <w:r>
-        <w:rPr>
-          <w:lang w:val="en-US"/>
-        </w:rPr>
-        <w:t>i</w:t>
-      </w:r>
-      <w:proofErr w:type="spellEnd"/>
-      <w:r>
-        <w:rPr>
-          <w:lang w:val="en-US"/>
-        </w:rPr>
-        <w:t xml:space="preserve"> in r: </w:t>
+        <w:t xml:space="preserve">for i in r: </w:t>
       </w:r>
     </w:p>
     <w:p>
@@ -1717,71 +1422,29 @@
         <w:rPr>
           <w:lang w:val="en-US"/>
         </w:rPr>
-        <w:t>print(</w:t>
-      </w:r>
-      <w:proofErr w:type="spellStart"/>
-      <w:r>
-        <w:rPr>
-          <w:lang w:val="en-US"/>
-        </w:rPr>
-        <w:t>i</w:t>
-      </w:r>
-      <w:proofErr w:type="spellEnd"/>
-      <w:r>
-        <w:rPr>
-          <w:lang w:val="en-US"/>
-        </w:rPr>
-        <w:t xml:space="preserve">) # 100 80 60 40 20 </w:t>
-      </w:r>
-    </w:p>
-    <w:p>
-      <w:pPr>
-        <w:pStyle w:val="a3"/>
-        <w:rPr>
-          <w:lang w:val="en-US"/>
-        </w:rPr>
-      </w:pPr>
-    </w:p>
-    <w:p>
-      <w:pPr>
-        <w:pStyle w:val="a3"/>
-        <w:rPr>
-          <w:lang w:val="en-US"/>
-        </w:rPr>
-      </w:pPr>
-      <w:r>
-        <w:rPr>
-          <w:lang w:val="en-US"/>
-        </w:rPr>
-        <w:t xml:space="preserve">for </w:t>
-      </w:r>
-      <w:proofErr w:type="spellStart"/>
-      <w:r>
-        <w:rPr>
-          <w:lang w:val="en-US"/>
-        </w:rPr>
-        <w:t>i</w:t>
-      </w:r>
-      <w:proofErr w:type="spellEnd"/>
-      <w:r>
-        <w:rPr>
-          <w:lang w:val="en-US"/>
-        </w:rPr>
-        <w:t xml:space="preserve"> in </w:t>
-      </w:r>
-      <w:proofErr w:type="gramStart"/>
-      <w:r>
-        <w:rPr>
-          <w:lang w:val="en-US"/>
-        </w:rPr>
-        <w:t>range(</w:t>
-      </w:r>
-      <w:proofErr w:type="gramEnd"/>
-      <w:r>
-        <w:rPr>
-          <w:lang w:val="en-US"/>
-        </w:rPr>
-        <w:t xml:space="preserve">5): </w:t>
+        <w:t xml:space="preserve">print(i) # 100 80 60 40 20 </w:t>
+      </w:r>
+    </w:p>
+    <w:p>
+      <w:pPr>
+        <w:pStyle w:val="a3"/>
+        <w:rPr>
+          <w:lang w:val="en-US"/>
+        </w:rPr>
+      </w:pPr>
+    </w:p>
+    <w:p>
+      <w:pPr>
+        <w:pStyle w:val="a3"/>
+        <w:rPr>
+          <w:lang w:val="en-US"/>
+        </w:rPr>
+      </w:pPr>
+      <w:r>
+        <w:rPr>
+          <w:lang w:val="en-US"/>
+        </w:rPr>
+        <w:t xml:space="preserve">for i in range(5): </w:t>
       </w:r>
     </w:p>
     <w:p>
@@ -1801,21 +1464,7 @@
         <w:rPr>
           <w:lang w:val="en-US"/>
         </w:rPr>
-        <w:t>print(</w:t>
-      </w:r>
-      <w:proofErr w:type="spellStart"/>
-      <w:r>
-        <w:rPr>
-          <w:lang w:val="en-US"/>
-        </w:rPr>
-        <w:t>i</w:t>
-      </w:r>
-      <w:proofErr w:type="spellEnd"/>
-      <w:r>
-        <w:rPr>
-          <w:lang w:val="en-US"/>
-        </w:rPr>
-        <w:t>) # 0 1 2 3 4</w:t>
+        <w:t>print(i) # 0 1 2 3 4</w:t>
       </w:r>
     </w:p>
     <w:p>
@@ -1854,68 +1503,50 @@
     <w:p>
       <w:pPr>
         <w:pStyle w:val="a3"/>
-        <w:rPr>
-          <w:lang w:val="en-US"/>
-        </w:rPr>
-      </w:pPr>
-      <w:r>
-        <w:rPr>
-          <w:lang w:val="en-US"/>
-        </w:rPr>
-        <w:t>text = '</w:t>
+      </w:pPr>
+      <w:r>
+        <w:rPr>
+          <w:lang w:val="en-US"/>
+        </w:rPr>
+        <w:t>text</w:t>
+      </w:r>
+      <w:r>
+        <w:t xml:space="preserve"> = '</w:t>
       </w:r>
       <w:r>
         <w:t>съешь</w:t>
       </w:r>
       <w:r>
-        <w:rPr>
-          <w:lang w:val="en-US"/>
-        </w:rPr>
         <w:t xml:space="preserve"> </w:t>
       </w:r>
       <w:r>
         <w:t>ещё</w:t>
       </w:r>
       <w:r>
-        <w:rPr>
-          <w:lang w:val="en-US"/>
-        </w:rPr>
         <w:t xml:space="preserve"> </w:t>
       </w:r>
       <w:r>
         <w:t>этих</w:t>
       </w:r>
       <w:r>
-        <w:rPr>
-          <w:lang w:val="en-US"/>
-        </w:rPr>
         <w:t xml:space="preserve"> </w:t>
       </w:r>
       <w:r>
         <w:t>мягких</w:t>
       </w:r>
       <w:r>
-        <w:rPr>
-          <w:lang w:val="en-US"/>
-        </w:rPr>
         <w:t xml:space="preserve"> </w:t>
       </w:r>
       <w:r>
         <w:t>французских</w:t>
       </w:r>
       <w:r>
-        <w:rPr>
-          <w:lang w:val="en-US"/>
-        </w:rPr>
         <w:t xml:space="preserve"> </w:t>
       </w:r>
       <w:r>
         <w:t>булок</w:t>
       </w:r>
       <w:r>
-        <w:rPr>
-          <w:lang w:val="en-US"/>
-        </w:rPr>
         <w:t xml:space="preserve">' </w:t>
       </w:r>
     </w:p>
@@ -1930,43 +1561,21 @@
         <w:rPr>
           <w:lang w:val="en-US"/>
         </w:rPr>
-        <w:t>print(</w:t>
-      </w:r>
-      <w:proofErr w:type="spellStart"/>
-      <w:r>
-        <w:rPr>
-          <w:lang w:val="en-US"/>
-        </w:rPr>
-        <w:t>len</w:t>
-      </w:r>
-      <w:proofErr w:type="spellEnd"/>
-      <w:r>
-        <w:rPr>
-          <w:lang w:val="en-US"/>
-        </w:rPr>
-        <w:t xml:space="preserve">(text)) # 39 </w:t>
-      </w:r>
-    </w:p>
-    <w:p>
-      <w:pPr>
-        <w:pStyle w:val="a3"/>
-        <w:rPr>
-          <w:lang w:val="en-US"/>
-        </w:rPr>
-      </w:pPr>
-      <w:proofErr w:type="gramStart"/>
-      <w:r>
-        <w:rPr>
-          <w:lang w:val="en-US"/>
-        </w:rPr>
-        <w:t>print(</w:t>
-      </w:r>
-      <w:proofErr w:type="gramEnd"/>
-      <w:r>
-        <w:rPr>
-          <w:lang w:val="en-US"/>
-        </w:rPr>
-        <w:t>'</w:t>
+        <w:t xml:space="preserve">print(len(text)) # 39 </w:t>
+      </w:r>
+    </w:p>
+    <w:p>
+      <w:pPr>
+        <w:pStyle w:val="a3"/>
+        <w:rPr>
+          <w:lang w:val="en-US"/>
+        </w:rPr>
+      </w:pPr>
+      <w:r>
+        <w:rPr>
+          <w:lang w:val="en-US"/>
+        </w:rPr>
+        <w:t>print('</w:t>
       </w:r>
       <w:r>
         <w:t>ещё</w:t>
@@ -1989,83 +1598,35 @@
         <w:rPr>
           <w:lang w:val="en-US"/>
         </w:rPr>
-        <w:t>print(</w:t>
-      </w:r>
-      <w:proofErr w:type="spellStart"/>
-      <w:proofErr w:type="gramStart"/>
-      <w:r>
-        <w:rPr>
-          <w:lang w:val="en-US"/>
-        </w:rPr>
-        <w:t>text.isdigit</w:t>
-      </w:r>
-      <w:proofErr w:type="spellEnd"/>
-      <w:proofErr w:type="gramEnd"/>
-      <w:r>
-        <w:rPr>
-          <w:lang w:val="en-US"/>
-        </w:rPr>
-        <w:t xml:space="preserve">()) # False </w:t>
-      </w:r>
-    </w:p>
-    <w:p>
-      <w:pPr>
-        <w:pStyle w:val="a3"/>
-        <w:rPr>
-          <w:lang w:val="en-US"/>
-        </w:rPr>
-      </w:pPr>
-      <w:r>
-        <w:rPr>
-          <w:lang w:val="en-US"/>
-        </w:rPr>
-        <w:t>print(</w:t>
-      </w:r>
-      <w:proofErr w:type="spellStart"/>
-      <w:proofErr w:type="gramStart"/>
-      <w:r>
-        <w:rPr>
-          <w:lang w:val="en-US"/>
-        </w:rPr>
-        <w:t>text.islower</w:t>
-      </w:r>
-      <w:proofErr w:type="spellEnd"/>
-      <w:proofErr w:type="gramEnd"/>
-      <w:r>
-        <w:rPr>
-          <w:lang w:val="en-US"/>
-        </w:rPr>
-        <w:t xml:space="preserve">()) # True </w:t>
-      </w:r>
-    </w:p>
-    <w:p>
-      <w:pPr>
-        <w:pStyle w:val="a3"/>
-        <w:rPr>
-          <w:lang w:val="en-US"/>
-        </w:rPr>
-      </w:pPr>
-      <w:r>
-        <w:rPr>
-          <w:lang w:val="en-US"/>
-        </w:rPr>
-        <w:t>print(</w:t>
-      </w:r>
-      <w:proofErr w:type="spellStart"/>
-      <w:proofErr w:type="gramStart"/>
-      <w:r>
-        <w:rPr>
-          <w:lang w:val="en-US"/>
-        </w:rPr>
-        <w:t>text.replace</w:t>
-      </w:r>
-      <w:proofErr w:type="spellEnd"/>
-      <w:proofErr w:type="gramEnd"/>
-      <w:r>
-        <w:rPr>
-          <w:lang w:val="en-US"/>
-        </w:rPr>
-        <w:t>('</w:t>
+        <w:t xml:space="preserve">print(text.isdigit()) # False </w:t>
+      </w:r>
+    </w:p>
+    <w:p>
+      <w:pPr>
+        <w:pStyle w:val="a3"/>
+        <w:rPr>
+          <w:lang w:val="en-US"/>
+        </w:rPr>
+      </w:pPr>
+      <w:r>
+        <w:rPr>
+          <w:lang w:val="en-US"/>
+        </w:rPr>
+        <w:t xml:space="preserve">print(text.islower()) # True </w:t>
+      </w:r>
+    </w:p>
+    <w:p>
+      <w:pPr>
+        <w:pStyle w:val="a3"/>
+        <w:rPr>
+          <w:lang w:val="en-US"/>
+        </w:rPr>
+      </w:pPr>
+      <w:r>
+        <w:rPr>
+          <w:lang w:val="en-US"/>
+        </w:rPr>
+        <w:t>print(text.replace('</w:t>
       </w:r>
       <w:r>
         <w:t>ещё</w:t>
@@ -2105,49 +1666,21 @@
         <w:rPr>
           <w:lang w:val="en-US"/>
         </w:rPr>
-        <w:t>print(</w:t>
-      </w:r>
-      <w:proofErr w:type="gramStart"/>
-      <w:r>
-        <w:rPr>
-          <w:lang w:val="en-US"/>
-        </w:rPr>
-        <w:t>text[</w:t>
-      </w:r>
-      <w:proofErr w:type="gramEnd"/>
-      <w:r>
-        <w:rPr>
-          <w:lang w:val="en-US"/>
-        </w:rPr>
-        <w:t xml:space="preserve">0]) # c </w:t>
-      </w:r>
-    </w:p>
-    <w:p>
-      <w:pPr>
-        <w:pStyle w:val="a3"/>
-        <w:rPr>
-          <w:lang w:val="en-US"/>
-        </w:rPr>
-      </w:pPr>
-      <w:r>
-        <w:rPr>
-          <w:lang w:val="en-US"/>
-        </w:rPr>
-        <w:t>print(</w:t>
-      </w:r>
-      <w:proofErr w:type="gramStart"/>
-      <w:r>
-        <w:rPr>
-          <w:lang w:val="en-US"/>
-        </w:rPr>
-        <w:t>text[</w:t>
-      </w:r>
-      <w:proofErr w:type="gramEnd"/>
-      <w:r>
-        <w:rPr>
-          <w:lang w:val="en-US"/>
-        </w:rPr>
-        <w:t xml:space="preserve">1]) # </w:t>
+        <w:t xml:space="preserve">print(text[0]) # c </w:t>
+      </w:r>
+    </w:p>
+    <w:p>
+      <w:pPr>
+        <w:pStyle w:val="a3"/>
+        <w:rPr>
+          <w:lang w:val="en-US"/>
+        </w:rPr>
+      </w:pPr>
+      <w:r>
+        <w:rPr>
+          <w:lang w:val="en-US"/>
+        </w:rPr>
+        <w:t xml:space="preserve">print(text[1]) # </w:t>
       </w:r>
       <w:r>
         <w:t>ъ</w:t>
@@ -2162,26 +1695,15 @@
     <w:p>
       <w:pPr>
         <w:pStyle w:val="a3"/>
-      </w:pPr>
-      <w:r>
-        <w:rPr>
-          <w:lang w:val="en-US"/>
-        </w:rPr>
-        <w:t>print(text[</w:t>
-      </w:r>
-      <w:proofErr w:type="spellStart"/>
-      <w:r>
-        <w:rPr>
-          <w:lang w:val="en-US"/>
-        </w:rPr>
-        <w:t>len</w:t>
-      </w:r>
-      <w:proofErr w:type="spellEnd"/>
-      <w:r>
-        <w:rPr>
-          <w:lang w:val="en-US"/>
-        </w:rPr>
-        <w:t xml:space="preserve">(text)-1]) # </w:t>
+        <w:rPr>
+          <w:lang w:val="en-US"/>
+        </w:rPr>
+      </w:pPr>
+      <w:r>
+        <w:rPr>
+          <w:lang w:val="en-US"/>
+        </w:rPr>
+        <w:t xml:space="preserve">print(text[len(text)-1]) # </w:t>
       </w:r>
       <w:r>
         <w:t>к</w:t>
@@ -2198,21 +1720,7 @@
         <w:rPr>
           <w:lang w:val="en-US"/>
         </w:rPr>
-        <w:t xml:space="preserve"> print(</w:t>
-      </w:r>
-      <w:proofErr w:type="gramStart"/>
-      <w:r>
-        <w:rPr>
-          <w:lang w:val="en-US"/>
-        </w:rPr>
-        <w:t>text[</w:t>
-      </w:r>
-      <w:proofErr w:type="gramEnd"/>
-      <w:r>
-        <w:rPr>
-          <w:lang w:val="en-US"/>
-        </w:rPr>
-        <w:t xml:space="preserve">-5]) # </w:t>
+        <w:t xml:space="preserve"> print(text[-5]) # </w:t>
       </w:r>
       <w:r>
         <w:t>б</w:t>
@@ -2235,21 +1743,7 @@
         <w:rPr>
           <w:lang w:val="en-US"/>
         </w:rPr>
-        <w:t>print(</w:t>
-      </w:r>
-      <w:proofErr w:type="gramStart"/>
-      <w:r>
-        <w:rPr>
-          <w:lang w:val="en-US"/>
-        </w:rPr>
-        <w:t>text[</w:t>
-      </w:r>
-      <w:proofErr w:type="gramEnd"/>
-      <w:r>
-        <w:rPr>
-          <w:lang w:val="en-US"/>
-        </w:rPr>
-        <w:t xml:space="preserve">:]) # print(text) </w:t>
+        <w:t xml:space="preserve">print(text[:]) # print(text) </w:t>
       </w:r>
     </w:p>
     <w:p>
@@ -2264,99 +1758,53 @@
           <w:lang w:val="en-US"/>
         </w:rPr>
         <w:lastRenderedPageBreak/>
-        <w:t>print(</w:t>
-      </w:r>
-      <w:proofErr w:type="gramStart"/>
-      <w:r>
-        <w:rPr>
-          <w:lang w:val="en-US"/>
-        </w:rPr>
-        <w:t>text[</w:t>
-      </w:r>
-      <w:proofErr w:type="gramEnd"/>
-      <w:r>
-        <w:rPr>
-          <w:lang w:val="en-US"/>
-        </w:rPr>
-        <w:t xml:space="preserve">:2]) # </w:t>
-      </w:r>
-      <w:proofErr w:type="spellStart"/>
+        <w:t xml:space="preserve">print(text[:2]) # </w:t>
+      </w:r>
       <w:r>
         <w:t>съ</w:t>
       </w:r>
-      <w:proofErr w:type="spellEnd"/>
-      <w:r>
-        <w:rPr>
-          <w:lang w:val="en-US"/>
-        </w:rPr>
-        <w:t xml:space="preserve"> </w:t>
-      </w:r>
-    </w:p>
-    <w:p>
-      <w:pPr>
-        <w:pStyle w:val="a3"/>
-        <w:rPr>
-          <w:lang w:val="en-US"/>
-        </w:rPr>
-      </w:pPr>
-      <w:r>
-        <w:rPr>
-          <w:lang w:val="en-US"/>
-        </w:rPr>
-        <w:t>print(text[</w:t>
-      </w:r>
-      <w:proofErr w:type="spellStart"/>
-      <w:r>
-        <w:rPr>
-          <w:lang w:val="en-US"/>
-        </w:rPr>
-        <w:t>len</w:t>
-      </w:r>
-      <w:proofErr w:type="spellEnd"/>
-      <w:r>
-        <w:rPr>
-          <w:lang w:val="en-US"/>
-        </w:rPr>
-        <w:t xml:space="preserve">(text)-2:]) # </w:t>
-      </w:r>
-      <w:proofErr w:type="spellStart"/>
+      <w:r>
+        <w:rPr>
+          <w:lang w:val="en-US"/>
+        </w:rPr>
+        <w:t xml:space="preserve"> </w:t>
+      </w:r>
+    </w:p>
+    <w:p>
+      <w:pPr>
+        <w:pStyle w:val="a3"/>
+        <w:rPr>
+          <w:lang w:val="en-US"/>
+        </w:rPr>
+      </w:pPr>
+      <w:r>
+        <w:rPr>
+          <w:lang w:val="en-US"/>
+        </w:rPr>
+        <w:t xml:space="preserve">print(text[len(text)-2:]) # </w:t>
+      </w:r>
       <w:r>
         <w:t>ок</w:t>
       </w:r>
-      <w:proofErr w:type="spellEnd"/>
-      <w:r>
-        <w:rPr>
-          <w:lang w:val="en-US"/>
-        </w:rPr>
-        <w:t xml:space="preserve"> </w:t>
-      </w:r>
-    </w:p>
-    <w:p>
-      <w:pPr>
-        <w:pStyle w:val="a3"/>
-        <w:rPr>
-          <w:lang w:val="en-US"/>
-        </w:rPr>
-      </w:pPr>
-      <w:r>
-        <w:rPr>
-          <w:lang w:val="en-US"/>
-        </w:rPr>
-        <w:t>print(</w:t>
-      </w:r>
-      <w:proofErr w:type="gramStart"/>
-      <w:r>
-        <w:rPr>
-          <w:lang w:val="en-US"/>
-        </w:rPr>
-        <w:t>text[</w:t>
-      </w:r>
-      <w:proofErr w:type="gramEnd"/>
-      <w:r>
-        <w:rPr>
-          <w:lang w:val="en-US"/>
-        </w:rPr>
-        <w:t xml:space="preserve">2:9]) # </w:t>
+      <w:r>
+        <w:rPr>
+          <w:lang w:val="en-US"/>
+        </w:rPr>
+        <w:t xml:space="preserve"> </w:t>
+      </w:r>
+    </w:p>
+    <w:p>
+      <w:pPr>
+        <w:pStyle w:val="a3"/>
+        <w:rPr>
+          <w:lang w:val="en-US"/>
+        </w:rPr>
+      </w:pPr>
+      <w:r>
+        <w:rPr>
+          <w:lang w:val="en-US"/>
+        </w:rPr>
+        <w:t xml:space="preserve">print(text[2:9]) # </w:t>
       </w:r>
       <w:r>
         <w:t>ешь</w:t>
@@ -2388,21 +1836,7 @@
         <w:rPr>
           <w:lang w:val="en-US"/>
         </w:rPr>
-        <w:t>print(</w:t>
-      </w:r>
-      <w:proofErr w:type="gramStart"/>
-      <w:r>
-        <w:rPr>
-          <w:lang w:val="en-US"/>
-        </w:rPr>
-        <w:t>text[</w:t>
-      </w:r>
-      <w:proofErr w:type="gramEnd"/>
-      <w:r>
-        <w:rPr>
-          <w:lang w:val="en-US"/>
-        </w:rPr>
-        <w:t xml:space="preserve">6:-18]) # </w:t>
+        <w:t xml:space="preserve">print(text[6:-18]) # </w:t>
       </w:r>
       <w:r>
         <w:t>ещё</w:t>
@@ -2443,99 +1877,53 @@
         <w:rPr>
           <w:lang w:val="en-US"/>
         </w:rPr>
-        <w:t>print(text[</w:t>
-      </w:r>
-      <w:proofErr w:type="gramStart"/>
-      <w:r>
-        <w:rPr>
-          <w:lang w:val="en-US"/>
-        </w:rPr>
-        <w:t>0:len</w:t>
-      </w:r>
-      <w:proofErr w:type="gramEnd"/>
-      <w:r>
-        <w:rPr>
-          <w:lang w:val="en-US"/>
-        </w:rPr>
-        <w:t xml:space="preserve">(text):6]) # </w:t>
-      </w:r>
-      <w:proofErr w:type="spellStart"/>
+        <w:t xml:space="preserve">print(text[0:len(text):6]) # </w:t>
+      </w:r>
       <w:r>
         <w:t>сеикакл</w:t>
       </w:r>
-      <w:proofErr w:type="spellEnd"/>
-      <w:r>
-        <w:rPr>
-          <w:lang w:val="en-US"/>
-        </w:rPr>
-        <w:t xml:space="preserve"> </w:t>
-      </w:r>
-    </w:p>
-    <w:p>
-      <w:pPr>
-        <w:pStyle w:val="a3"/>
-        <w:rPr>
-          <w:lang w:val="en-US"/>
-        </w:rPr>
-      </w:pPr>
-      <w:r>
-        <w:rPr>
-          <w:lang w:val="en-US"/>
-        </w:rPr>
-        <w:t>print(text</w:t>
-      </w:r>
-      <w:proofErr w:type="gramStart"/>
-      <w:r>
-        <w:rPr>
-          <w:lang w:val="en-US"/>
-        </w:rPr>
-        <w:t>[::</w:t>
-      </w:r>
-      <w:proofErr w:type="gramEnd"/>
-      <w:r>
-        <w:rPr>
-          <w:lang w:val="en-US"/>
-        </w:rPr>
-        <w:t xml:space="preserve">6]) # </w:t>
-      </w:r>
-      <w:proofErr w:type="spellStart"/>
+      <w:r>
+        <w:rPr>
+          <w:lang w:val="en-US"/>
+        </w:rPr>
+        <w:t xml:space="preserve"> </w:t>
+      </w:r>
+    </w:p>
+    <w:p>
+      <w:pPr>
+        <w:pStyle w:val="a3"/>
+        <w:rPr>
+          <w:lang w:val="en-US"/>
+        </w:rPr>
+      </w:pPr>
+      <w:r>
+        <w:rPr>
+          <w:lang w:val="en-US"/>
+        </w:rPr>
+        <w:t xml:space="preserve">print(text[::6]) # </w:t>
+      </w:r>
       <w:r>
         <w:t>сеикакл</w:t>
       </w:r>
-      <w:proofErr w:type="spellEnd"/>
-      <w:r>
-        <w:rPr>
-          <w:lang w:val="en-US"/>
-        </w:rPr>
-        <w:t xml:space="preserve"> </w:t>
-      </w:r>
-    </w:p>
-    <w:p>
-      <w:pPr>
-        <w:pStyle w:val="a3"/>
-        <w:rPr>
-          <w:lang w:val="en-US"/>
-        </w:rPr>
-      </w:pPr>
-      <w:r>
-        <w:rPr>
-          <w:lang w:val="en-US"/>
-        </w:rPr>
-        <w:t xml:space="preserve">text = </w:t>
-      </w:r>
-      <w:proofErr w:type="gramStart"/>
-      <w:r>
-        <w:rPr>
-          <w:lang w:val="en-US"/>
-        </w:rPr>
-        <w:t>text[</w:t>
-      </w:r>
-      <w:proofErr w:type="gramEnd"/>
-      <w:r>
-        <w:rPr>
-          <w:lang w:val="en-US"/>
-        </w:rPr>
-        <w:t>2:9] + text[-5] + text[:2] # ...</w:t>
+      <w:r>
+        <w:rPr>
+          <w:lang w:val="en-US"/>
+        </w:rPr>
+        <w:t xml:space="preserve"> </w:t>
+      </w:r>
+    </w:p>
+    <w:p>
+      <w:pPr>
+        <w:pStyle w:val="a3"/>
+        <w:rPr>
+          <w:lang w:val="en-US"/>
+        </w:rPr>
+      </w:pPr>
+      <w:r>
+        <w:rPr>
+          <w:lang w:val="en-US"/>
+        </w:rPr>
+        <w:t>text = text[2:9] + text[-5] + text[:2] # ...</w:t>
       </w:r>
     </w:p>
     <w:p>
@@ -2577,21 +1965,7 @@
         <w:rPr>
           <w:lang w:val="en-US"/>
         </w:rPr>
-        <w:t xml:space="preserve">def </w:t>
-      </w:r>
-      <w:proofErr w:type="spellStart"/>
-      <w:r>
-        <w:rPr>
-          <w:lang w:val="en-US"/>
-        </w:rPr>
-        <w:t>function_name</w:t>
-      </w:r>
-      <w:proofErr w:type="spellEnd"/>
-      <w:r>
-        <w:rPr>
-          <w:lang w:val="en-US"/>
-        </w:rPr>
-        <w:t xml:space="preserve">(x): </w:t>
+        <w:t xml:space="preserve">def function_name(x): </w:t>
       </w:r>
     </w:p>
     <w:p>
@@ -2611,21 +1985,7 @@
         <w:rPr>
           <w:lang w:val="en-US"/>
         </w:rPr>
-        <w:t xml:space="preserve"># </w:t>
-      </w:r>
-      <w:proofErr w:type="gramStart"/>
-      <w:r>
-        <w:rPr>
-          <w:lang w:val="en-US"/>
-        </w:rPr>
-        <w:t>body</w:t>
-      </w:r>
-      <w:proofErr w:type="gramEnd"/>
-      <w:r>
-        <w:rPr>
-          <w:lang w:val="en-US"/>
-        </w:rPr>
-        <w:t xml:space="preserve"> line 1 </w:t>
+        <w:t xml:space="preserve"># body line 1 </w:t>
       </w:r>
     </w:p>
     <w:p>
@@ -2665,21 +2025,7 @@
         <w:rPr>
           <w:lang w:val="en-US"/>
         </w:rPr>
-        <w:t xml:space="preserve"># </w:t>
-      </w:r>
-      <w:proofErr w:type="gramStart"/>
-      <w:r>
-        <w:rPr>
-          <w:lang w:val="en-US"/>
-        </w:rPr>
-        <w:t>body</w:t>
-      </w:r>
-      <w:proofErr w:type="gramEnd"/>
-      <w:r>
-        <w:rPr>
-          <w:lang w:val="en-US"/>
-        </w:rPr>
-        <w:t xml:space="preserve"> line n </w:t>
+        <w:t xml:space="preserve"># body line n </w:t>
       </w:r>
     </w:p>
     <w:p>
@@ -2699,34 +2045,23 @@
         <w:rPr>
           <w:lang w:val="en-US"/>
         </w:rPr>
-        <w:t xml:space="preserve"># </w:t>
-      </w:r>
-      <w:proofErr w:type="gramStart"/>
-      <w:r>
-        <w:rPr>
-          <w:lang w:val="en-US"/>
-        </w:rPr>
-        <w:t>optional</w:t>
-      </w:r>
-      <w:proofErr w:type="gramEnd"/>
-      <w:r>
-        <w:rPr>
-          <w:lang w:val="en-US"/>
-        </w:rPr>
-        <w:t xml:space="preserve"> return</w:t>
-      </w:r>
-    </w:p>
-    <w:p>
-      <w:pPr>
-        <w:pStyle w:val="a3"/>
-        <w:rPr>
-          <w:lang w:val="en-US"/>
-        </w:rPr>
-      </w:pPr>
-    </w:p>
-    <w:p>
-      <w:pPr>
-        <w:pStyle w:val="a3"/>
+        <w:t># optional return</w:t>
+      </w:r>
+    </w:p>
+    <w:p>
+      <w:pPr>
+        <w:pStyle w:val="a3"/>
+        <w:rPr>
+          <w:lang w:val="en-US"/>
+        </w:rPr>
+      </w:pPr>
+    </w:p>
+    <w:p>
+      <w:pPr>
+        <w:pStyle w:val="a3"/>
+        <w:rPr>
+          <w:lang w:val="en-US"/>
+        </w:rPr>
       </w:pPr>
       <w:r>
         <w:t xml:space="preserve">Использование </w:t>
@@ -2737,6 +2072,1626 @@
         </w:rPr>
         <w:t>function_name(x)</w:t>
       </w:r>
+    </w:p>
+    <w:p>
+      <w:pPr>
+        <w:pStyle w:val="a3"/>
+        <w:rPr>
+          <w:lang w:val="en-US"/>
+        </w:rPr>
+      </w:pPr>
+    </w:p>
+    <w:p>
+      <w:pPr>
+        <w:pStyle w:val="a3"/>
+        <w:ind w:left="0"/>
+        <w:rPr>
+          <w:sz w:val="28"/>
+          <w:szCs w:val="28"/>
+          <w:u w:val="single"/>
+          <w:lang w:val="en-US"/>
+        </w:rPr>
+      </w:pPr>
+      <w:r>
+        <w:rPr>
+          <w:sz w:val="28"/>
+          <w:szCs w:val="28"/>
+          <w:u w:val="single"/>
+        </w:rPr>
+        <w:t xml:space="preserve">Лекция 2 Данные, функции, модули в </w:t>
+      </w:r>
+      <w:r>
+        <w:rPr>
+          <w:sz w:val="28"/>
+          <w:szCs w:val="28"/>
+          <w:u w:val="single"/>
+          <w:lang w:val="en-US"/>
+        </w:rPr>
+        <w:t>python</w:t>
+      </w:r>
+    </w:p>
+    <w:p>
+      <w:pPr>
+        <w:pStyle w:val="a3"/>
+        <w:numPr>
+          <w:ilvl w:val="0"/>
+          <w:numId w:val="2"/>
+        </w:numPr>
+        <w:rPr>
+          <w:lang w:val="en-US"/>
+        </w:rPr>
+      </w:pPr>
+      <w:r>
+        <w:t>Работа с файлами:</w:t>
+      </w:r>
+    </w:p>
+    <w:p>
+      <w:pPr>
+        <w:pStyle w:val="a3"/>
+      </w:pPr>
+      <w:r>
+        <w:t xml:space="preserve">- </w:t>
+      </w:r>
+      <w:r>
+        <w:rPr>
+          <w:lang w:val="en-US"/>
+        </w:rPr>
+        <w:t>Python</w:t>
+      </w:r>
+      <w:r>
+        <w:t xml:space="preserve"> </w:t>
+      </w:r>
+      <w:r>
+        <w:t>может считывать и записывать данные в файлы</w:t>
+      </w:r>
+    </w:p>
+    <w:p>
+      <w:pPr>
+        <w:pStyle w:val="a3"/>
+      </w:pPr>
+      <w:r>
+        <w:t>- Для работы с файлами необходимо связать файловую переменную определив модификатор:</w:t>
+      </w:r>
+    </w:p>
+    <w:p>
+      <w:pPr>
+        <w:pStyle w:val="a3"/>
+      </w:pPr>
+      <w:r>
+        <w:rPr>
+          <w:lang w:val="en-US"/>
+        </w:rPr>
+        <w:t>a</w:t>
+      </w:r>
+      <w:r>
+        <w:t xml:space="preserve"> – </w:t>
+      </w:r>
+      <w:r>
+        <w:t>открытие для добавление данных (если его нет, то он создастся)</w:t>
+      </w:r>
+    </w:p>
+    <w:p>
+      <w:pPr>
+        <w:pStyle w:val="a3"/>
+      </w:pPr>
+      <w:r>
+        <w:rPr>
+          <w:lang w:val="en-US"/>
+        </w:rPr>
+        <w:t>r</w:t>
+      </w:r>
+      <w:r>
+        <w:t xml:space="preserve"> – </w:t>
+      </w:r>
+      <w:r>
+        <w:t>открытие для чтения</w:t>
+      </w:r>
+    </w:p>
+    <w:p>
+      <w:pPr>
+        <w:pStyle w:val="a3"/>
+      </w:pPr>
+      <w:r>
+        <w:rPr>
+          <w:lang w:val="en-US"/>
+        </w:rPr>
+        <w:t>w</w:t>
+      </w:r>
+      <w:r>
+        <w:t xml:space="preserve"> – </w:t>
+      </w:r>
+      <w:r>
+        <w:t xml:space="preserve">открытие для записи </w:t>
+      </w:r>
+      <w:r>
+        <w:t>(если его нет, то он создастся)</w:t>
+      </w:r>
+    </w:p>
+    <w:p>
+      <w:pPr>
+        <w:pStyle w:val="a3"/>
+        <w:rPr>
+          <w:lang w:val="en-US"/>
+        </w:rPr>
+      </w:pPr>
+      <w:r>
+        <w:rPr>
+          <w:lang w:val="en-US"/>
+        </w:rPr>
+        <w:t>w+,r+</w:t>
+      </w:r>
+    </w:p>
+    <w:p>
+      <w:pPr>
+        <w:pStyle w:val="a3"/>
+        <w:rPr>
+          <w:lang w:val="en-US"/>
+        </w:rPr>
+      </w:pPr>
+    </w:p>
+    <w:p>
+      <w:pPr>
+        <w:pStyle w:val="a3"/>
+      </w:pPr>
+      <w:r>
+        <w:t>Примеры кода:</w:t>
+      </w:r>
+    </w:p>
+    <w:p>
+      <w:pPr>
+        <w:pStyle w:val="a3"/>
+      </w:pPr>
+      <w:r>
+        <w:rPr>
+          <w:lang w:val="en-US"/>
+        </w:rPr>
+        <w:t>Data</w:t>
+      </w:r>
+      <w:r>
+        <w:t xml:space="preserve"> = </w:t>
+      </w:r>
+      <w:r>
+        <w:rPr>
+          <w:lang w:val="en-US"/>
+        </w:rPr>
+        <w:t>Open</w:t>
+      </w:r>
+      <w:r>
+        <w:t>(</w:t>
+      </w:r>
+      <w:r>
+        <w:rPr>
+          <w:lang w:val="en-US"/>
+        </w:rPr>
+        <w:t>path</w:t>
+      </w:r>
+      <w:r>
+        <w:t>, ‘</w:t>
+      </w:r>
+      <w:r>
+        <w:rPr>
+          <w:lang w:val="en-US"/>
+        </w:rPr>
+        <w:t>r</w:t>
+      </w:r>
+      <w:r>
+        <w:t xml:space="preserve">) – </w:t>
+      </w:r>
+      <w:r>
+        <w:t>Открытие</w:t>
+      </w:r>
+      <w:r>
+        <w:t xml:space="preserve"> </w:t>
+      </w:r>
+      <w:r>
+        <w:t>файла только для чтения</w:t>
+      </w:r>
+    </w:p>
+    <w:p>
+      <w:pPr>
+        <w:pStyle w:val="a3"/>
+      </w:pPr>
+      <w:r>
+        <w:rPr>
+          <w:lang w:val="en-US"/>
+        </w:rPr>
+        <w:t xml:space="preserve">Data.close() – </w:t>
+      </w:r>
+      <w:r>
+        <w:t>Закрытие файла</w:t>
+      </w:r>
+    </w:p>
+    <w:p>
+      <w:pPr>
+        <w:pStyle w:val="a3"/>
+      </w:pPr>
+      <w:r>
+        <w:rPr>
+          <w:lang w:val="en-US"/>
+        </w:rPr>
+        <w:t xml:space="preserve">Exit() – </w:t>
+      </w:r>
+      <w:r>
+        <w:t>выход</w:t>
+      </w:r>
+    </w:p>
+    <w:p>
+      <w:pPr>
+        <w:pStyle w:val="a3"/>
+      </w:pPr>
+    </w:p>
+    <w:p>
+      <w:pPr>
+        <w:pStyle w:val="a3"/>
+        <w:numPr>
+          <w:ilvl w:val="0"/>
+          <w:numId w:val="2"/>
+        </w:numPr>
+      </w:pPr>
+      <w:r>
+        <w:t>Функции и модули</w:t>
+      </w:r>
+    </w:p>
+    <w:p>
+      <w:pPr>
+        <w:pStyle w:val="a3"/>
+        <w:rPr>
+          <w:u w:val="single"/>
+        </w:rPr>
+      </w:pPr>
+      <w:r>
+        <w:rPr>
+          <w:u w:val="single"/>
+        </w:rPr>
+        <w:t>Разбитие приложения:</w:t>
+      </w:r>
+    </w:p>
+    <w:p>
+      <w:pPr>
+        <w:pStyle w:val="a3"/>
+      </w:pPr>
+      <w:r>
+        <w:t xml:space="preserve">Существует </w:t>
+      </w:r>
+      <w:r>
+        <w:rPr>
+          <w:lang w:val="en-US"/>
+        </w:rPr>
+        <w:t>def</w:t>
+      </w:r>
+      <w:r>
+        <w:t xml:space="preserve"> </w:t>
+      </w:r>
+      <w:r>
+        <w:rPr>
+          <w:lang w:val="en-US"/>
+        </w:rPr>
+        <w:t>func</w:t>
+      </w:r>
+      <w:r>
+        <w:t xml:space="preserve">, </w:t>
+      </w:r>
+      <w:r>
+        <w:t xml:space="preserve">чтобы сослаться на нее нужно использовать </w:t>
+      </w:r>
+      <w:r>
+        <w:rPr>
+          <w:lang w:val="en-US"/>
+        </w:rPr>
+        <w:t>import</w:t>
+      </w:r>
+      <w:r>
+        <w:t xml:space="preserve"> </w:t>
+      </w:r>
+      <w:r>
+        <w:rPr>
+          <w:lang w:val="en-US"/>
+        </w:rPr>
+        <w:t>func</w:t>
+      </w:r>
+      <w:r>
+        <w:t>.</w:t>
+      </w:r>
+      <w:r>
+        <w:rPr>
+          <w:lang w:val="en-US"/>
+        </w:rPr>
+        <w:t>f</w:t>
+      </w:r>
+      <w:r>
+        <w:t>()</w:t>
+      </w:r>
+    </w:p>
+    <w:p>
+      <w:pPr>
+        <w:pStyle w:val="a3"/>
+      </w:pPr>
+      <w:r>
+        <w:t xml:space="preserve">Как вариант использовать </w:t>
+      </w:r>
+      <w:r>
+        <w:rPr>
+          <w:lang w:val="en-US"/>
+        </w:rPr>
+        <w:t>import</w:t>
+      </w:r>
+      <w:r>
+        <w:t xml:space="preserve"> </w:t>
+      </w:r>
+      <w:r>
+        <w:rPr>
+          <w:lang w:val="en-US"/>
+        </w:rPr>
+        <w:t>func</w:t>
+      </w:r>
+      <w:r>
+        <w:t xml:space="preserve"> </w:t>
+      </w:r>
+      <w:r>
+        <w:rPr>
+          <w:lang w:val="en-US"/>
+        </w:rPr>
+        <w:t>as</w:t>
+      </w:r>
+      <w:r>
+        <w:t xml:space="preserve"> </w:t>
+      </w:r>
+      <w:r>
+        <w:rPr>
+          <w:lang w:val="en-US"/>
+        </w:rPr>
+        <w:t>fu</w:t>
+      </w:r>
+      <w:r>
+        <w:t xml:space="preserve">, </w:t>
+      </w:r>
+      <w:r>
+        <w:t xml:space="preserve">пример кода использования </w:t>
+      </w:r>
+      <w:r>
+        <w:rPr>
+          <w:lang w:val="en-US"/>
+        </w:rPr>
+        <w:t>print</w:t>
+      </w:r>
+      <w:r>
+        <w:t>(</w:t>
+      </w:r>
+      <w:r>
+        <w:rPr>
+          <w:lang w:val="en-US"/>
+        </w:rPr>
+        <w:t>fu</w:t>
+      </w:r>
+      <w:r>
+        <w:t>.</w:t>
+      </w:r>
+      <w:r>
+        <w:rPr>
+          <w:lang w:val="en-US"/>
+        </w:rPr>
+        <w:t>f</w:t>
+      </w:r>
+      <w:r>
+        <w:t>())</w:t>
+      </w:r>
+    </w:p>
+    <w:p>
+      <w:pPr>
+        <w:pStyle w:val="a3"/>
+        <w:rPr>
+          <w:lang w:val="en-US"/>
+        </w:rPr>
+      </w:pPr>
+    </w:p>
+    <w:p>
+      <w:pPr>
+        <w:pStyle w:val="a3"/>
+      </w:pPr>
+      <w:r>
+        <w:rPr>
+          <w:u w:val="single"/>
+        </w:rPr>
+        <w:t xml:space="preserve">Значения по умолчанию: </w:t>
+      </w:r>
+      <w:r>
+        <w:t>в функции можно исп значения по умолчанию, нпример</w:t>
+      </w:r>
+    </w:p>
+    <w:p>
+      <w:pPr>
+        <w:pStyle w:val="a3"/>
+      </w:pPr>
+      <w:r>
+        <w:rPr>
+          <w:lang w:val="en-US"/>
+        </w:rPr>
+        <w:t>Def</w:t>
+      </w:r>
+      <w:r>
+        <w:t xml:space="preserve"> </w:t>
+      </w:r>
+      <w:r>
+        <w:rPr>
+          <w:lang w:val="en-US"/>
+        </w:rPr>
+        <w:t>new</w:t>
+      </w:r>
+      <w:r>
+        <w:t>_</w:t>
+      </w:r>
+      <w:r>
+        <w:rPr>
+          <w:lang w:val="en-US"/>
+        </w:rPr>
+        <w:t>string</w:t>
+      </w:r>
+      <w:r>
+        <w:t>(</w:t>
+      </w:r>
+      <w:r>
+        <w:rPr>
+          <w:lang w:val="en-US"/>
+        </w:rPr>
+        <w:t>symbol</w:t>
+      </w:r>
+      <w:r>
+        <w:t xml:space="preserve">, </w:t>
+      </w:r>
+      <w:r>
+        <w:rPr>
+          <w:lang w:val="en-US"/>
+        </w:rPr>
+        <w:t>count</w:t>
+      </w:r>
+      <w:r>
+        <w:t xml:space="preserve"> = 3) – </w:t>
+      </w:r>
+      <w:r>
+        <w:t>в</w:t>
+      </w:r>
+      <w:r>
+        <w:t xml:space="preserve"> </w:t>
+      </w:r>
+      <w:r>
+        <w:t>таком</w:t>
+      </w:r>
+      <w:r>
+        <w:t xml:space="preserve"> </w:t>
+      </w:r>
+      <w:r>
+        <w:t>случае</w:t>
+      </w:r>
+      <w:r>
+        <w:t xml:space="preserve"> </w:t>
+      </w:r>
+      <w:r>
+        <w:t>если</w:t>
+      </w:r>
+      <w:r>
+        <w:t xml:space="preserve"> </w:t>
+      </w:r>
+      <w:r>
+        <w:t xml:space="preserve">при вызове функции мы не укажем </w:t>
+      </w:r>
+      <w:r>
+        <w:rPr>
+          <w:lang w:val="en-US"/>
+        </w:rPr>
+        <w:t>count</w:t>
+      </w:r>
+      <w:r>
+        <w:t xml:space="preserve">, </w:t>
+      </w:r>
+      <w:r>
+        <w:t>а только строку – будет подставлено значение 3.</w:t>
+      </w:r>
+    </w:p>
+    <w:p>
+      <w:pPr>
+        <w:pStyle w:val="a3"/>
+      </w:pPr>
+    </w:p>
+    <w:p>
+      <w:pPr>
+        <w:pStyle w:val="a3"/>
+      </w:pPr>
+      <w:r>
+        <w:rPr>
+          <w:u w:val="single"/>
+        </w:rPr>
+        <w:t>Передача неогр.кол-ва аргументов</w:t>
+      </w:r>
+      <w:r>
+        <w:t>: перед аргументом ставится *</w:t>
+      </w:r>
+      <w:r>
+        <w:t xml:space="preserve">, </w:t>
+      </w:r>
+      <w:r>
+        <w:t xml:space="preserve">например </w:t>
+      </w:r>
+      <w:r>
+        <w:rPr>
+          <w:lang w:val="en-US"/>
+        </w:rPr>
+        <w:t>def</w:t>
+      </w:r>
+      <w:r>
+        <w:t xml:space="preserve"> </w:t>
+      </w:r>
+      <w:r>
+        <w:rPr>
+          <w:lang w:val="en-US"/>
+        </w:rPr>
+        <w:t>func</w:t>
+      </w:r>
+      <w:r>
+        <w:t>(*</w:t>
+      </w:r>
+      <w:r>
+        <w:rPr>
+          <w:lang w:val="en-US"/>
+        </w:rPr>
+        <w:t>params</w:t>
+      </w:r>
+      <w:r>
+        <w:t>)</w:t>
+      </w:r>
+    </w:p>
+    <w:p>
+      <w:pPr>
+        <w:pStyle w:val="a3"/>
+      </w:pPr>
+    </w:p>
+    <w:p>
+      <w:pPr>
+        <w:pStyle w:val="a3"/>
+      </w:pPr>
+      <w:r>
+        <w:t>Рекурсия аналогична – необходимо условие выхода!</w:t>
+      </w:r>
+    </w:p>
+    <w:p>
+      <w:pPr>
+        <w:pStyle w:val="a3"/>
+        <w:rPr>
+          <w:u w:val="single"/>
+        </w:rPr>
+      </w:pPr>
+    </w:p>
+    <w:p>
+      <w:pPr>
+        <w:pStyle w:val="a3"/>
+        <w:numPr>
+          <w:ilvl w:val="0"/>
+          <w:numId w:val="2"/>
+        </w:numPr>
+        <w:rPr>
+          <w:u w:val="single"/>
+        </w:rPr>
+      </w:pPr>
+      <w:r>
+        <w:rPr>
+          <w:u w:val="single"/>
+        </w:rPr>
+        <w:t>КОРТЕЖИ</w:t>
+      </w:r>
+    </w:p>
+    <w:p>
+      <w:pPr>
+        <w:pStyle w:val="a3"/>
+      </w:pPr>
+      <w:r>
+        <w:t>- неизменяемый список для создания пар значений, например:</w:t>
+      </w:r>
+    </w:p>
+    <w:p>
+      <w:pPr>
+        <w:pStyle w:val="a3"/>
+      </w:pPr>
+      <w:r>
+        <w:rPr>
+          <w:lang w:val="en-US"/>
+        </w:rPr>
+        <w:t>a</w:t>
+      </w:r>
+      <w:r>
+        <w:t xml:space="preserve"> = (1, 2)</w:t>
+      </w:r>
+    </w:p>
+    <w:p>
+      <w:pPr>
+        <w:pStyle w:val="a3"/>
+      </w:pPr>
+      <w:r>
+        <w:lastRenderedPageBreak/>
+        <w:t xml:space="preserve">Обращение аналогично спискам </w:t>
+      </w:r>
+      <w:r>
+        <w:rPr>
+          <w:lang w:val="en-US"/>
+        </w:rPr>
+        <w:t>a</w:t>
+      </w:r>
+      <w:r>
+        <w:t xml:space="preserve">[0] </w:t>
+      </w:r>
+      <w:r>
+        <w:t>даст 1</w:t>
+      </w:r>
+      <w:r>
+        <w:t xml:space="preserve">, </w:t>
+      </w:r>
+      <w:r>
+        <w:t>отрицательные индексы могут использоваться.</w:t>
+      </w:r>
+    </w:p>
+    <w:p>
+      <w:pPr>
+        <w:pStyle w:val="a3"/>
+      </w:pPr>
+      <w:r>
+        <w:t>ДЛЯ КОРТЕЖЕЙ НЕЛЬЗЯ МЕНЯТЬ ЗНАЧЕНИЯ!</w:t>
+      </w:r>
+    </w:p>
+    <w:p>
+      <w:pPr>
+        <w:pStyle w:val="a3"/>
+      </w:pPr>
+    </w:p>
+    <w:p>
+      <w:pPr>
+        <w:pStyle w:val="a3"/>
+      </w:pPr>
+      <w:r>
+        <w:t xml:space="preserve">Чтобы создать кортеж с одним элементом необходимо ставить запятую, например </w:t>
+      </w:r>
+      <w:r>
+        <w:rPr>
+          <w:lang w:val="en-US"/>
+        </w:rPr>
+        <w:t>a</w:t>
+      </w:r>
+      <w:r>
+        <w:t xml:space="preserve"> = (3,)</w:t>
+      </w:r>
+    </w:p>
+    <w:p>
+      <w:pPr>
+        <w:pStyle w:val="a3"/>
+      </w:pPr>
+      <w:r>
+        <w:t>Кортежи перебираются след образом:</w:t>
+      </w:r>
+    </w:p>
+    <w:p>
+      <w:pPr>
+        <w:pStyle w:val="a3"/>
+      </w:pPr>
+    </w:p>
+    <w:p>
+      <w:pPr>
+        <w:pStyle w:val="a3"/>
+      </w:pPr>
+      <w:r>
+        <w:rPr>
+          <w:lang w:val="en-US"/>
+        </w:rPr>
+        <w:t>B</w:t>
+      </w:r>
+      <w:r>
+        <w:t xml:space="preserve"> = </w:t>
+      </w:r>
+      <w:r>
+        <w:t>(1, 2, 3)</w:t>
+      </w:r>
+    </w:p>
+    <w:p>
+      <w:pPr>
+        <w:pStyle w:val="a3"/>
+      </w:pPr>
+      <w:r>
+        <w:rPr>
+          <w:lang w:val="en-US"/>
+        </w:rPr>
+        <w:t>For item in B</w:t>
+      </w:r>
+      <w:r>
+        <w:rPr>
+          <w:lang w:val="en-US"/>
+        </w:rPr>
+        <w:t xml:space="preserve">: </w:t>
+      </w:r>
+      <w:r>
+        <w:t>и</w:t>
+      </w:r>
+      <w:r>
+        <w:rPr>
+          <w:lang w:val="en-US"/>
+        </w:rPr>
+        <w:t xml:space="preserve"> </w:t>
+      </w:r>
+      <w:r>
+        <w:t>так</w:t>
+      </w:r>
+      <w:r>
+        <w:rPr>
+          <w:lang w:val="en-US"/>
+        </w:rPr>
+        <w:t xml:space="preserve"> </w:t>
+      </w:r>
+      <w:r>
+        <w:t>далее</w:t>
+      </w:r>
+    </w:p>
+    <w:p>
+      <w:pPr>
+        <w:pStyle w:val="a3"/>
+      </w:pPr>
+    </w:p>
+    <w:p>
+      <w:pPr>
+        <w:pStyle w:val="a3"/>
+      </w:pPr>
+      <w:r>
+        <w:t>Список можно преобразовать в кортеж:</w:t>
+      </w:r>
+    </w:p>
+    <w:p>
+      <w:pPr>
+        <w:pStyle w:val="a3"/>
+        <w:rPr>
+          <w:lang w:val="en-US"/>
+        </w:rPr>
+      </w:pPr>
+      <w:r>
+        <w:rPr>
+          <w:lang w:val="en-US"/>
+        </w:rPr>
+        <w:t>T = tuple([a,b,c])</w:t>
+      </w:r>
+    </w:p>
+    <w:p>
+      <w:pPr>
+        <w:pStyle w:val="a3"/>
+        <w:rPr>
+          <w:lang w:val="en-US"/>
+        </w:rPr>
+      </w:pPr>
+      <w:r>
+        <w:rPr>
+          <w:lang w:val="en-US"/>
+        </w:rPr>
+        <w:t>a, b, c = t</w:t>
+      </w:r>
+    </w:p>
+    <w:p>
+      <w:pPr>
+        <w:pStyle w:val="a3"/>
+      </w:pPr>
+      <w:r>
+        <w:t>далее их можно использовать как обычные переменные</w:t>
+      </w:r>
+    </w:p>
+    <w:p>
+      <w:pPr>
+        <w:pStyle w:val="a3"/>
+      </w:pPr>
+    </w:p>
+    <w:p>
+      <w:pPr>
+        <w:pStyle w:val="a3"/>
+        <w:numPr>
+          <w:ilvl w:val="0"/>
+          <w:numId w:val="2"/>
+        </w:numPr>
+        <w:rPr>
+          <w:u w:val="single"/>
+        </w:rPr>
+      </w:pPr>
+      <w:r>
+        <w:rPr>
+          <w:u w:val="single"/>
+        </w:rPr>
+        <w:t>СЛОВАРИ</w:t>
+      </w:r>
+    </w:p>
+    <w:p>
+      <w:pPr>
+        <w:pStyle w:val="a3"/>
+      </w:pPr>
+      <w:r>
+        <w:t>Это неупорядоченные коллекции произвольных объектов с доступом по ключу</w:t>
+      </w:r>
+    </w:p>
+    <w:p>
+      <w:pPr>
+        <w:pStyle w:val="a3"/>
+        <w:rPr>
+          <w:lang w:val="en-US"/>
+        </w:rPr>
+      </w:pPr>
+      <w:r>
+        <w:rPr>
+          <w:lang w:val="en-US"/>
+        </w:rPr>
+        <w:t>Dict = {}</w:t>
+      </w:r>
+    </w:p>
+    <w:p>
+      <w:pPr>
+        <w:pStyle w:val="a3"/>
+        <w:rPr>
+          <w:lang w:val="en-US"/>
+        </w:rPr>
+      </w:pPr>
+      <w:r>
+        <w:rPr>
+          <w:lang w:val="en-US"/>
+        </w:rPr>
+        <w:t>Dict =\</w:t>
+      </w:r>
+    </w:p>
+    <w:p>
+      <w:pPr>
+        <w:pStyle w:val="a3"/>
+        <w:rPr>
+          <w:lang w:val="en-US"/>
+        </w:rPr>
+      </w:pPr>
+      <w:r>
+        <w:rPr>
+          <w:lang w:val="en-US"/>
+        </w:rPr>
+        <w:t>{</w:t>
+      </w:r>
+    </w:p>
+    <w:p>
+      <w:pPr>
+        <w:pStyle w:val="a3"/>
+        <w:rPr>
+          <w:lang w:val="en-US"/>
+        </w:rPr>
+      </w:pPr>
+      <w:r>
+        <w:rPr>
+          <w:lang w:val="en-US"/>
+        </w:rPr>
+        <w:tab/>
+        <w:t>‘up’: ‘1’,</w:t>
+      </w:r>
+    </w:p>
+    <w:p>
+      <w:pPr>
+        <w:pStyle w:val="a3"/>
+        <w:rPr>
+          <w:lang w:val="en-US"/>
+        </w:rPr>
+      </w:pPr>
+      <w:r>
+        <w:rPr>
+          <w:lang w:val="en-US"/>
+        </w:rPr>
+        <w:tab/>
+        <w:t>‘down’:’2’</w:t>
+      </w:r>
+    </w:p>
+    <w:p>
+      <w:pPr>
+        <w:pStyle w:val="a3"/>
+        <w:rPr>
+          <w:lang w:val="en-US"/>
+        </w:rPr>
+      </w:pPr>
+      <w:r>
+        <w:rPr>
+          <w:lang w:val="en-US"/>
+        </w:rPr>
+        <w:t>}</w:t>
+      </w:r>
+    </w:p>
+    <w:p>
+      <w:pPr>
+        <w:pStyle w:val="a3"/>
+        <w:rPr>
+          <w:lang w:val="en-US"/>
+        </w:rPr>
+      </w:pPr>
+    </w:p>
+    <w:p>
+      <w:pPr>
+        <w:pStyle w:val="a3"/>
+        <w:rPr>
+          <w:lang w:val="en-US"/>
+        </w:rPr>
+      </w:pPr>
+      <w:r>
+        <w:rPr>
+          <w:lang w:val="en-US"/>
+        </w:rPr>
+        <w:t xml:space="preserve">Print(dict[up]) – </w:t>
+      </w:r>
+      <w:r>
+        <w:t>выведет</w:t>
+      </w:r>
+      <w:r>
+        <w:rPr>
+          <w:lang w:val="en-US"/>
+        </w:rPr>
+        <w:t xml:space="preserve"> </w:t>
+      </w:r>
+      <w:r>
+        <w:rPr>
+          <w:lang w:val="en-US"/>
+        </w:rPr>
+        <w:t>‘1’</w:t>
+      </w:r>
+    </w:p>
+    <w:p>
+      <w:pPr>
+        <w:pStyle w:val="a3"/>
+        <w:rPr>
+          <w:lang w:val="en-US"/>
+        </w:rPr>
+      </w:pPr>
+    </w:p>
+    <w:p>
+      <w:pPr>
+        <w:pStyle w:val="a3"/>
+      </w:pPr>
+      <w:r>
+        <w:t>Перебор словаря:</w:t>
+      </w:r>
+    </w:p>
+    <w:p>
+      <w:pPr>
+        <w:pStyle w:val="a3"/>
+        <w:rPr>
+          <w:lang w:val="en-US"/>
+        </w:rPr>
+      </w:pPr>
+      <w:r>
+        <w:rPr>
+          <w:lang w:val="en-US"/>
+        </w:rPr>
+        <w:t xml:space="preserve">For k in dict.keys(): - </w:t>
+      </w:r>
+      <w:r>
+        <w:t>только</w:t>
+      </w:r>
+      <w:r>
+        <w:rPr>
+          <w:lang w:val="en-US"/>
+        </w:rPr>
+        <w:t xml:space="preserve"> </w:t>
+      </w:r>
+      <w:r>
+        <w:t>ключи</w:t>
+      </w:r>
+    </w:p>
+    <w:p>
+      <w:pPr>
+        <w:pStyle w:val="a3"/>
+        <w:rPr>
+          <w:lang w:val="en-US"/>
+        </w:rPr>
+      </w:pPr>
+      <w:r>
+        <w:rPr>
+          <w:lang w:val="en-US"/>
+        </w:rPr>
+        <w:t>For k in dict.values():</w:t>
+      </w:r>
+      <w:r>
+        <w:rPr>
+          <w:lang w:val="en-US"/>
+        </w:rPr>
+        <w:t xml:space="preserve"> - </w:t>
+      </w:r>
+      <w:r>
+        <w:t>только</w:t>
+      </w:r>
+      <w:r>
+        <w:rPr>
+          <w:lang w:val="en-US"/>
+        </w:rPr>
+        <w:t xml:space="preserve"> </w:t>
+      </w:r>
+      <w:r>
+        <w:t>значения</w:t>
+      </w:r>
+    </w:p>
+    <w:p>
+      <w:pPr>
+        <w:pStyle w:val="a3"/>
+      </w:pPr>
+      <w:r>
+        <w:rPr>
+          <w:lang w:val="en-US"/>
+        </w:rPr>
+        <w:t xml:space="preserve">For k in dictionary: - </w:t>
+      </w:r>
+      <w:r>
+        <w:t>общий</w:t>
+      </w:r>
+    </w:p>
+    <w:p>
+      <w:pPr>
+        <w:pStyle w:val="a3"/>
+      </w:pPr>
+    </w:p>
+    <w:p>
+      <w:pPr>
+        <w:pStyle w:val="a3"/>
+      </w:pPr>
+      <w:r>
+        <w:t>Изменяется словарь по ключу, по аналогии со списком</w:t>
+      </w:r>
+    </w:p>
+    <w:p>
+      <w:pPr>
+        <w:pStyle w:val="a3"/>
+        <w:numPr>
+          <w:ilvl w:val="0"/>
+          <w:numId w:val="2"/>
+        </w:numPr>
+        <w:rPr>
+          <w:u w:val="single"/>
+        </w:rPr>
+      </w:pPr>
+      <w:r>
+        <w:rPr>
+          <w:u w:val="single"/>
+        </w:rPr>
+        <w:t>МНОЖЕСТВА</w:t>
+      </w:r>
+    </w:p>
+    <w:p>
+      <w:pPr>
+        <w:pStyle w:val="a3"/>
+      </w:pPr>
+      <w:r>
+        <w:t>Это переменная в которой содержится несколько значений</w:t>
+      </w:r>
+    </w:p>
+    <w:p>
+      <w:pPr>
+        <w:pStyle w:val="a3"/>
+      </w:pPr>
+      <w:r>
+        <w:t>Например:</w:t>
+      </w:r>
+    </w:p>
+    <w:p>
+      <w:pPr>
+        <w:pStyle w:val="a3"/>
+        <w:rPr>
+          <w:lang w:val="en-US"/>
+        </w:rPr>
+      </w:pPr>
+      <w:r>
+        <w:rPr>
+          <w:lang w:val="en-US"/>
+        </w:rPr>
+        <w:t>Colors = {“red”, “green”, “blue”)</w:t>
+      </w:r>
+    </w:p>
+    <w:p>
+      <w:pPr>
+        <w:pStyle w:val="a3"/>
+      </w:pPr>
+      <w:r>
+        <w:t xml:space="preserve">Добавление элемента в множество – </w:t>
+      </w:r>
+      <w:r>
+        <w:rPr>
+          <w:lang w:val="en-US"/>
+        </w:rPr>
+        <w:t>colors</w:t>
+      </w:r>
+      <w:r>
+        <w:t>.</w:t>
+      </w:r>
+      <w:r>
+        <w:rPr>
+          <w:lang w:val="en-US"/>
+        </w:rPr>
+        <w:t>add</w:t>
+      </w:r>
+      <w:r>
+        <w:t>(“</w:t>
+      </w:r>
+      <w:r>
+        <w:rPr>
+          <w:lang w:val="en-US"/>
+        </w:rPr>
+        <w:t>gray</w:t>
+      </w:r>
+      <w:r>
+        <w:t>”)</w:t>
+      </w:r>
+    </w:p>
+    <w:p>
+      <w:pPr>
+        <w:pStyle w:val="a3"/>
+      </w:pPr>
+      <w:r>
+        <w:t>Если мы попытаемся добавить в множество какой-то элемент, по значению одинаковый как в множестве – ЭЛЕМЕНТ НЕ ДОБАВИТСЯ!</w:t>
+      </w:r>
+    </w:p>
+    <w:p>
+      <w:pPr>
+        <w:pStyle w:val="a3"/>
+      </w:pPr>
+      <w:r>
+        <w:t>Удаление</w:t>
+      </w:r>
+      <w:r>
+        <w:t xml:space="preserve"> – </w:t>
+      </w:r>
+      <w:r>
+        <w:rPr>
+          <w:lang w:val="en-US"/>
+        </w:rPr>
+        <w:t>colors</w:t>
+      </w:r>
+      <w:r>
+        <w:t>.</w:t>
+      </w:r>
+      <w:r>
+        <w:rPr>
+          <w:lang w:val="en-US"/>
+        </w:rPr>
+        <w:t>remove</w:t>
+      </w:r>
+      <w:r>
+        <w:t>(“</w:t>
+      </w:r>
+      <w:r>
+        <w:rPr>
+          <w:lang w:val="en-US"/>
+        </w:rPr>
+        <w:t>red</w:t>
+      </w:r>
+      <w:r>
+        <w:t xml:space="preserve">”), </w:t>
+      </w:r>
+      <w:r>
+        <w:t>но если такого элемента в множестве не существует, будет ОШИБКА</w:t>
+      </w:r>
+    </w:p>
+    <w:p>
+      <w:pPr>
+        <w:pStyle w:val="a3"/>
+        <w:rPr>
+          <w:lang w:val="en-US"/>
+        </w:rPr>
+      </w:pPr>
+      <w:r>
+        <w:t>Для обхода исключения при удалении несущ. Элемента</w:t>
+      </w:r>
+      <w:r>
+        <w:rPr>
+          <w:lang w:val="en-US"/>
+        </w:rPr>
+        <w:t xml:space="preserve"> </w:t>
+      </w:r>
+      <w:r>
+        <w:t>исп</w:t>
+      </w:r>
+      <w:r>
+        <w:rPr>
+          <w:lang w:val="en-US"/>
+        </w:rPr>
+        <w:t xml:space="preserve">. </w:t>
+      </w:r>
+      <w:r>
+        <w:rPr>
+          <w:lang w:val="en-US"/>
+        </w:rPr>
+        <w:t>Colors.discard(“red”)</w:t>
+      </w:r>
+    </w:p>
+    <w:p>
+      <w:pPr>
+        <w:pStyle w:val="a3"/>
+      </w:pPr>
+      <w:r>
+        <w:t xml:space="preserve">Очистка множества – </w:t>
+      </w:r>
+      <w:r>
+        <w:rPr>
+          <w:lang w:val="en-US"/>
+        </w:rPr>
+        <w:t>colors</w:t>
+      </w:r>
+      <w:r>
+        <w:t>.</w:t>
+      </w:r>
+      <w:r>
+        <w:rPr>
+          <w:lang w:val="en-US"/>
+        </w:rPr>
+        <w:t>clear</w:t>
+      </w:r>
+      <w:r>
+        <w:t xml:space="preserve">() </w:t>
+      </w:r>
+      <w:r>
+        <w:t>–</w:t>
+      </w:r>
+      <w:r>
+        <w:t xml:space="preserve"> </w:t>
+      </w:r>
+      <w:r>
+        <w:t>вернет пустое множество</w:t>
+      </w:r>
+    </w:p>
+    <w:p>
+      <w:pPr>
+        <w:pStyle w:val="a3"/>
+      </w:pPr>
+    </w:p>
+    <w:p>
+      <w:pPr>
+        <w:pStyle w:val="a3"/>
+      </w:pPr>
+      <w:r>
+        <w:t xml:space="preserve">Копирование множества </w:t>
+      </w:r>
+      <w:r>
+        <w:rPr>
+          <w:lang w:val="en-US"/>
+        </w:rPr>
+        <w:t>c</w:t>
+      </w:r>
+      <w:r>
+        <w:t xml:space="preserve"> = </w:t>
+      </w:r>
+      <w:r>
+        <w:rPr>
+          <w:lang w:val="en-US"/>
+        </w:rPr>
+        <w:t>a</w:t>
+      </w:r>
+      <w:r>
+        <w:t>.</w:t>
+      </w:r>
+      <w:r>
+        <w:rPr>
+          <w:lang w:val="en-US"/>
+        </w:rPr>
+        <w:t>copy</w:t>
+      </w:r>
+      <w:r>
+        <w:t>()</w:t>
+      </w:r>
+    </w:p>
+    <w:p>
+      <w:pPr>
+        <w:pStyle w:val="a3"/>
+      </w:pPr>
+      <w:r>
+        <w:t xml:space="preserve">Объединение с = </w:t>
+      </w:r>
+      <w:r>
+        <w:rPr>
+          <w:lang w:val="en-US"/>
+        </w:rPr>
+        <w:t>a</w:t>
+      </w:r>
+      <w:r>
+        <w:t>.</w:t>
+      </w:r>
+      <w:r>
+        <w:rPr>
+          <w:lang w:val="en-US"/>
+        </w:rPr>
+        <w:t>union</w:t>
+      </w:r>
+      <w:r>
+        <w:t>(</w:t>
+      </w:r>
+      <w:r>
+        <w:rPr>
+          <w:lang w:val="en-US"/>
+        </w:rPr>
+        <w:t>b</w:t>
+      </w:r>
+      <w:r>
+        <w:t xml:space="preserve">) </w:t>
+      </w:r>
+      <w:r>
+        <w:t>–</w:t>
+      </w:r>
+      <w:r>
+        <w:t xml:space="preserve"> </w:t>
+      </w:r>
+      <w:r>
+        <w:t xml:space="preserve">вернет все значения из </w:t>
+      </w:r>
+      <w:r>
+        <w:rPr>
+          <w:lang w:val="en-US"/>
+        </w:rPr>
+        <w:t>a</w:t>
+      </w:r>
+      <w:r>
+        <w:t xml:space="preserve"> </w:t>
+      </w:r>
+      <w:r>
+        <w:t xml:space="preserve">и </w:t>
+      </w:r>
+      <w:r>
+        <w:rPr>
+          <w:lang w:val="en-US"/>
+        </w:rPr>
+        <w:t>b</w:t>
+      </w:r>
+      <w:r>
+        <w:t xml:space="preserve">, </w:t>
+      </w:r>
+      <w:r>
+        <w:t>при этом повт значения будут удалены!</w:t>
+      </w:r>
+    </w:p>
+    <w:p>
+      <w:pPr>
+        <w:pStyle w:val="a3"/>
+      </w:pPr>
+      <w:r>
+        <w:t>Перечение</w:t>
+      </w:r>
+      <w:r>
+        <w:t xml:space="preserve"> </w:t>
+      </w:r>
+      <w:r>
+        <w:rPr>
+          <w:lang w:val="en-US"/>
+        </w:rPr>
+        <w:t>c</w:t>
+      </w:r>
+      <w:r>
+        <w:t xml:space="preserve"> = </w:t>
+      </w:r>
+      <w:r>
+        <w:rPr>
+          <w:lang w:val="en-US"/>
+        </w:rPr>
+        <w:t>a</w:t>
+      </w:r>
+      <w:r>
+        <w:t>.</w:t>
+      </w:r>
+      <w:r>
+        <w:rPr>
+          <w:lang w:val="en-US"/>
+        </w:rPr>
+        <w:t>intersection</w:t>
+      </w:r>
+      <w:r>
+        <w:t>(</w:t>
+      </w:r>
+      <w:r>
+        <w:rPr>
+          <w:lang w:val="en-US"/>
+        </w:rPr>
+        <w:t>b</w:t>
+      </w:r>
+      <w:r>
+        <w:t xml:space="preserve">) </w:t>
+      </w:r>
+      <w:r>
+        <w:t>–</w:t>
+      </w:r>
+      <w:r>
+        <w:t xml:space="preserve"> </w:t>
+      </w:r>
+      <w:r>
+        <w:t xml:space="preserve">вернет все значения из </w:t>
+      </w:r>
+      <w:r>
+        <w:rPr>
+          <w:lang w:val="en-US"/>
+        </w:rPr>
+        <w:t>a</w:t>
+      </w:r>
+      <w:r>
+        <w:t xml:space="preserve"> </w:t>
+      </w:r>
+      <w:r>
+        <w:t xml:space="preserve">и </w:t>
+      </w:r>
+      <w:r>
+        <w:rPr>
+          <w:lang w:val="en-US"/>
+        </w:rPr>
+        <w:t>b</w:t>
+      </w:r>
+      <w:r>
+        <w:t xml:space="preserve"> которые совпадают в обоих множествах</w:t>
+      </w:r>
+    </w:p>
+    <w:p>
+      <w:pPr>
+        <w:pStyle w:val="a3"/>
+        <w:rPr>
+          <w:lang w:val="en-US"/>
+        </w:rPr>
+      </w:pPr>
+      <w:r>
+        <w:t xml:space="preserve">Разность </w:t>
+      </w:r>
+      <w:r>
+        <w:rPr>
+          <w:lang w:val="en-US"/>
+        </w:rPr>
+        <w:t>.difference()</w:t>
+      </w:r>
+    </w:p>
+    <w:p>
+      <w:pPr>
+        <w:pStyle w:val="a3"/>
+        <w:numPr>
+          <w:ilvl w:val="0"/>
+          <w:numId w:val="2"/>
+        </w:numPr>
+        <w:rPr>
+          <w:u w:val="single"/>
+          <w:lang w:val="en-US"/>
+        </w:rPr>
+      </w:pPr>
+      <w:r>
+        <w:rPr>
+          <w:u w:val="single"/>
+        </w:rPr>
+        <w:lastRenderedPageBreak/>
+        <w:t>СПИСКИ – ДОПОЛНЕНИЕ!</w:t>
+      </w:r>
+    </w:p>
+    <w:p>
+      <w:pPr>
+        <w:pStyle w:val="a3"/>
+      </w:pPr>
+      <w:r>
+        <w:t xml:space="preserve">Если списки взаимосвязаны с помощью </w:t>
+      </w:r>
+      <w:r>
+        <w:t xml:space="preserve">= - </w:t>
+      </w:r>
+      <w:r>
+        <w:t>их значения будут меняться вместе. Т.е. если в одном из таких списков мы поменяли значение, то тоже значение попадет и в другой список, при этом не имеет значения в каком этапе произошло изменение списка.</w:t>
+      </w:r>
+    </w:p>
+    <w:p>
+      <w:pPr>
+        <w:pStyle w:val="a3"/>
+      </w:pPr>
+    </w:p>
+    <w:p>
+      <w:pPr>
+        <w:pStyle w:val="a3"/>
+      </w:pPr>
+      <w:r>
+        <w:rPr>
+          <w:lang w:val="en-US"/>
+        </w:rPr>
+        <w:t>List</w:t>
+      </w:r>
+      <w:r>
+        <w:t>.</w:t>
+      </w:r>
+      <w:r>
+        <w:rPr>
+          <w:lang w:val="en-US"/>
+        </w:rPr>
+        <w:t>pop</w:t>
+      </w:r>
+      <w:r>
+        <w:t xml:space="preserve">() – </w:t>
+      </w:r>
+      <w:r>
+        <w:t>удаление последнего элемента с уменьшение длины списка</w:t>
+      </w:r>
+    </w:p>
+    <w:p>
+      <w:pPr>
+        <w:pStyle w:val="a3"/>
+      </w:pPr>
+      <w:r>
+        <w:rPr>
+          <w:lang w:val="en-US"/>
+        </w:rPr>
+        <w:t>List</w:t>
+      </w:r>
+      <w:r>
+        <w:t>.</w:t>
+      </w:r>
+      <w:r>
+        <w:rPr>
+          <w:lang w:val="en-US"/>
+        </w:rPr>
+        <w:t>pop</w:t>
+      </w:r>
+      <w:r>
+        <w:t>(2) –</w:t>
+      </w:r>
+      <w:r>
+        <w:t xml:space="preserve"> удаление элемента в индексе 2</w:t>
+      </w:r>
+    </w:p>
+    <w:p>
+      <w:pPr>
+        <w:pStyle w:val="a3"/>
+      </w:pPr>
+    </w:p>
+    <w:p>
+      <w:pPr>
+        <w:pStyle w:val="a3"/>
+      </w:pPr>
+    </w:p>
+    <w:p>
+      <w:pPr>
+        <w:pStyle w:val="a3"/>
+      </w:pPr>
+      <w:r>
+        <w:rPr>
+          <w:lang w:val="en-US"/>
+        </w:rPr>
+        <w:t>List</w:t>
+      </w:r>
+      <w:r>
+        <w:t>.</w:t>
+      </w:r>
+      <w:r>
+        <w:rPr>
+          <w:lang w:val="en-US"/>
+        </w:rPr>
+        <w:t>insert</w:t>
+      </w:r>
+      <w:r>
+        <w:t xml:space="preserve">(2, </w:t>
+      </w:r>
+      <w:r>
+        <w:t>элемента</w:t>
+      </w:r>
+      <w:r>
+        <w:t xml:space="preserve">) – </w:t>
+      </w:r>
+      <w:r>
+        <w:t xml:space="preserve">добавление элемента на нужный индекс </w:t>
+      </w:r>
+    </w:p>
+    <w:p>
+      <w:pPr>
+        <w:pStyle w:val="a3"/>
+      </w:pPr>
+    </w:p>
+    <w:p>
+      <w:pPr>
+        <w:pStyle w:val="a3"/>
+      </w:pPr>
+    </w:p>
+    <w:p>
+      <w:pPr>
+        <w:pStyle w:val="a3"/>
+      </w:pPr>
+    </w:p>
+    <w:p>
+      <w:pPr>
+        <w:pStyle w:val="a3"/>
+      </w:pPr>
+    </w:p>
+    <w:p>
+      <w:pPr>
+        <w:pStyle w:val="a3"/>
+      </w:pPr>
+    </w:p>
+    <w:p>
+      <w:pPr>
+        <w:pStyle w:val="a3"/>
+      </w:pPr>
     </w:p>
     <w:sectPr>
       <w:pgSz w:w="11906" w:h="16838"/>
@@ -2751,10 +3706,10 @@
 <file path=word/numbering.xml><?xml version="1.0" encoding="utf-8"?>
 <w:numbering xmlns:wpc="http://schemas.microsoft.com/office/word/2010/wordprocessingCanvas" xmlns:cx="http://schemas.microsoft.com/office/drawing/2014/chartex" xmlns:cx1="http://schemas.microsoft.com/office/drawing/2015/9/8/chartex" xmlns:cx2="http://schemas.microsoft.com/office/drawing/2015/10/21/chartex" xmlns:cx3="http://schemas.microsoft.com/office/drawing/2016/5/9/chartex" xmlns:cx4="http://schemas.microsoft.com/office/drawing/2016/5/10/chartex" xmlns:cx5="http://schemas.microsoft.com/office/drawing/2016/5/11/chartex" xmlns:cx6="http://schemas.microsoft.com/office/drawing/2016/5/12/chartex" xmlns:cx7="http://schemas.microsoft.com/office/drawing/2016/5/13/chartex" xmlns:cx8="http://schemas.microsoft.com/office/drawing/2016/5/14/chartex" xmlns:mc="http://schemas.openxmlformats.org/markup-compatibility/2006" xmlns:aink="http://schemas.microsoft.com/office/drawing/2016/ink" xmlns:am3d="http://schemas.microsoft.com/office/drawing/2017/model3d" xmlns:o="urn:schemas-microsoft-com:office:office" xmlns:oel="http://schemas.microsoft.com/office/2019/extlst" xmlns:r="http://schemas.openxmlformats.org/officeDocument/2006/relationships" xmlns:m="http://schemas.openxmlformats.org/officeDocument/2006/math" xmlns:v="urn:schemas-microsoft-com:vml" xmlns:wp14="http://schemas.microsoft.com/office/word/2010/wordprocessingDrawing" xmlns:wp="http://schemas.openxmlformats.org/drawingml/2006/wordprocessingDrawing" xmlns:w10="urn:schemas-microsoft-com:office:word" xmlns:w="http://schemas.openxmlformats.org/wordprocessingml/2006/main" xmlns:w14="http://schemas.microsoft.com/office/word/2010/wordml" xmlns:w15="http://schemas.microsoft.com/office/word/2012/wordml" xmlns:w16cex="http://schemas.microsoft.com/office/word/2018/wordml/cex" xmlns:w16cid="http://schemas.microsoft.com/office/word/2016/wordml/cid" xmlns:w16="http://schemas.microsoft.com/office/word/2018/wordml" xmlns:w16sdtdh="http://schemas.microsoft.com/office/word/2020/wordml/sdtdatahash" xmlns:w16se="http://schemas.microsoft.com/office/word/2015/wordml/symex" xmlns:wpg="http://schemas.microsoft.com/office/word/2010/wordprocessingGroup" xmlns:wpi="http://schemas.microsoft.com/office/word/2010/wordprocessingInk" xmlns:wne="http://schemas.microsoft.com/office/word/2006/wordml" xmlns:wps="http://schemas.microsoft.com/office/word/2010/wordprocessingShape" mc:Ignorable="w14 w15 w16se w16cid w16 w16cex w16sdtdh wp14">
   <w:abstractNum w:abstractNumId="0" w15:restartNumberingAfterBreak="0">
-    <w:nsid w:val="12AD1EED"/>
+    <w:nsid w:val="005A3416"/>
     <w:multiLevelType w:val="hybridMultilevel"/>
-    <w:tmpl w:val="91F860B8"/>
-    <w:lvl w:ilvl="0" w:tplc="71D8E674">
+    <w:tmpl w:val="8FFC235C"/>
+    <w:lvl w:ilvl="0" w:tplc="0DAA8400">
       <w:start w:val="1"/>
       <w:numFmt w:val="decimal"/>
       <w:lvlText w:val="%1."/>
@@ -2839,7 +3794,99 @@
       </w:pPr>
     </w:lvl>
   </w:abstractNum>
+  <w:abstractNum w:abstractNumId="1" w15:restartNumberingAfterBreak="0">
+    <w:nsid w:val="12AD1EED"/>
+    <w:multiLevelType w:val="hybridMultilevel"/>
+    <w:tmpl w:val="91F860B8"/>
+    <w:lvl w:ilvl="0" w:tplc="71D8E674">
+      <w:start w:val="1"/>
+      <w:numFmt w:val="decimal"/>
+      <w:lvlText w:val="%1."/>
+      <w:lvlJc w:val="left"/>
+      <w:pPr>
+        <w:ind w:left="720" w:hanging="360"/>
+      </w:pPr>
+      <w:rPr>
+        <w:rFonts w:hint="default"/>
+      </w:rPr>
+    </w:lvl>
+    <w:lvl w:ilvl="1" w:tplc="04190019" w:tentative="1">
+      <w:start w:val="1"/>
+      <w:numFmt w:val="lowerLetter"/>
+      <w:lvlText w:val="%2."/>
+      <w:lvlJc w:val="left"/>
+      <w:pPr>
+        <w:ind w:left="1440" w:hanging="360"/>
+      </w:pPr>
+    </w:lvl>
+    <w:lvl w:ilvl="2" w:tplc="0419001B" w:tentative="1">
+      <w:start w:val="1"/>
+      <w:numFmt w:val="lowerRoman"/>
+      <w:lvlText w:val="%3."/>
+      <w:lvlJc w:val="right"/>
+      <w:pPr>
+        <w:ind w:left="2160" w:hanging="180"/>
+      </w:pPr>
+    </w:lvl>
+    <w:lvl w:ilvl="3" w:tplc="0419000F" w:tentative="1">
+      <w:start w:val="1"/>
+      <w:numFmt w:val="decimal"/>
+      <w:lvlText w:val="%4."/>
+      <w:lvlJc w:val="left"/>
+      <w:pPr>
+        <w:ind w:left="2880" w:hanging="360"/>
+      </w:pPr>
+    </w:lvl>
+    <w:lvl w:ilvl="4" w:tplc="04190019" w:tentative="1">
+      <w:start w:val="1"/>
+      <w:numFmt w:val="lowerLetter"/>
+      <w:lvlText w:val="%5."/>
+      <w:lvlJc w:val="left"/>
+      <w:pPr>
+        <w:ind w:left="3600" w:hanging="360"/>
+      </w:pPr>
+    </w:lvl>
+    <w:lvl w:ilvl="5" w:tplc="0419001B" w:tentative="1">
+      <w:start w:val="1"/>
+      <w:numFmt w:val="lowerRoman"/>
+      <w:lvlText w:val="%6."/>
+      <w:lvlJc w:val="right"/>
+      <w:pPr>
+        <w:ind w:left="4320" w:hanging="180"/>
+      </w:pPr>
+    </w:lvl>
+    <w:lvl w:ilvl="6" w:tplc="0419000F" w:tentative="1">
+      <w:start w:val="1"/>
+      <w:numFmt w:val="decimal"/>
+      <w:lvlText w:val="%7."/>
+      <w:lvlJc w:val="left"/>
+      <w:pPr>
+        <w:ind w:left="5040" w:hanging="360"/>
+      </w:pPr>
+    </w:lvl>
+    <w:lvl w:ilvl="7" w:tplc="04190019" w:tentative="1">
+      <w:start w:val="1"/>
+      <w:numFmt w:val="lowerLetter"/>
+      <w:lvlText w:val="%8."/>
+      <w:lvlJc w:val="left"/>
+      <w:pPr>
+        <w:ind w:left="5760" w:hanging="360"/>
+      </w:pPr>
+    </w:lvl>
+    <w:lvl w:ilvl="8" w:tplc="0419001B" w:tentative="1">
+      <w:start w:val="1"/>
+      <w:numFmt w:val="lowerRoman"/>
+      <w:lvlText w:val="%9."/>
+      <w:lvlJc w:val="right"/>
+      <w:pPr>
+        <w:ind w:left="6480" w:hanging="180"/>
+      </w:pPr>
+    </w:lvl>
+  </w:abstractNum>
   <w:num w:numId="1" w16cid:durableId="1413971944">
+    <w:abstractNumId w:val="1"/>
+  </w:num>
+  <w:num w:numId="2" w16cid:durableId="608466514">
     <w:abstractNumId w:val="0"/>
   </w:num>
 </w:numbering>

</xml_diff>